<commit_message>
updated user manual, updated custom settings so category order textbox is hidden
</commit_message>
<xml_diff>
--- a/Proposals/Usermanual.docx
+++ b/Proposals/Usermanual.docx
@@ -219,30 +219,8 @@
         <w:rPr>
           <w:rStyle w:val="SubtleEmphasis"/>
         </w:rPr>
-        <w:t xml:space="preserve">John O’Kelly, Owen Morrissey, Steve </w:t>
-      </w:r>
-      <w:proofErr w:type="spellStart"/>
-      <w:r>
-        <w:rPr>
-          <w:rStyle w:val="SubtleEmphasis"/>
-        </w:rPr>
-        <w:t>Lesicka</w:t>
-      </w:r>
-      <w:proofErr w:type="spellEnd"/>
-      <w:r>
-        <w:rPr>
-          <w:rStyle w:val="SubtleEmphasis"/>
-        </w:rPr>
-        <w:t xml:space="preserve">, Chris </w:t>
-      </w:r>
-      <w:proofErr w:type="spellStart"/>
-      <w:r>
-        <w:rPr>
-          <w:rStyle w:val="SubtleEmphasis"/>
-        </w:rPr>
-        <w:t>Kobierowski</w:t>
-      </w:r>
-      <w:proofErr w:type="spellEnd"/>
+        <w:t>John O’Kelly, Owen Morrissey, Steve Lesicka, Chris Kobierowski</w:t>
+      </w:r>
     </w:p>
     <w:p>
       <w:pPr>
@@ -269,15 +247,7 @@
         <w:t>We must first place our theme into the themes directory for the WordPress install. Extract the contents of ‘CCSUJournalism.zip’ to the theme directory on the server: ‘</w:t>
       </w:r>
       <w:r>
-        <w:t>\</w:t>
-      </w:r>
-      <w:proofErr w:type="spellStart"/>
-      <w:r>
-        <w:t>wp</w:t>
-      </w:r>
-      <w:proofErr w:type="spellEnd"/>
-      <w:r>
-        <w:t>-content\themes</w:t>
+        <w:t>\wp-content\themes</w:t>
       </w:r>
       <w:r>
         <w:t>’</w:t>
@@ -335,15 +305,7 @@
     </w:p>
     <w:p>
       <w:r>
-        <w:t>/</w:t>
-      </w:r>
-      <w:proofErr w:type="spellStart"/>
-      <w:r>
-        <w:t>wp</w:t>
-      </w:r>
-      <w:proofErr w:type="spellEnd"/>
-      <w:r>
-        <w:t>-content/</w:t>
+        <w:t>/wp-content/</w:t>
       </w:r>
     </w:p>
     <w:p>
@@ -390,15 +352,7 @@
     </w:p>
     <w:p>
       <w:r>
-        <w:t>/</w:t>
-      </w:r>
-      <w:proofErr w:type="spellStart"/>
-      <w:r>
-        <w:t>wp</w:t>
-      </w:r>
-      <w:proofErr w:type="spellEnd"/>
-      <w:r>
-        <w:t>-content/themes/</w:t>
+        <w:t>/wp-content/themes/</w:t>
       </w:r>
     </w:p>
     <w:p>
@@ -452,37 +406,39 @@
       </w:r>
     </w:p>
     <w:p>
-      <w:r>
-        <w:tab/>
-      </w:r>
-    </w:p>
-    <w:p/>
-    <w:p/>
-    <w:p/>
-    <w:p/>
-    <w:p/>
-    <w:p/>
-    <w:p/>
-    <w:p>
-      <w:pPr>
-        <w:ind w:firstLine="720"/>
-      </w:pPr>
-      <w:r>
+      <w:pPr>
+        <w:rPr>
+          <w:sz w:val="32"/>
+        </w:rPr>
+      </w:pPr>
+      <w:r>
+        <w:rPr>
+          <w:sz w:val="32"/>
+        </w:rPr>
+        <w:t>WordPress Settings</w:t>
+      </w:r>
+    </w:p>
+    <w:p>
+      <w:r>
+        <w:t>Go through each of the following settings:</w:t>
+      </w:r>
+    </w:p>
+    <w:p>
+      <w:r>
+        <w:t>General, Writing, Discussion</w:t>
+      </w:r>
+    </w:p>
+    <w:p>
+      <w:r>
+        <w:t>And configure as desired. Modify settings outside of these sections and the ones below at your own risk, be sure to remember what you changed just in case something breaks. We could not test every possible configuration.</w:t>
+      </w:r>
+    </w:p>
+    <w:p>
+      <w:r>
+        <w:rPr>
+          <w:noProof/>
+        </w:rPr>
         <w:lastRenderedPageBreak/>
-        <w:t xml:space="preserve">After </w:t>
-      </w:r>
-      <w:r>
-        <w:t>placing the theme folder in the theme directory</w:t>
-      </w:r>
-      <w:r>
-        <w:t>, the theme must be activated. Navigate to Appearance on the sidebar and on the resulting menu press ‘Themes’.</w:t>
-      </w:r>
-    </w:p>
-    <w:p>
-      <w:r>
-        <w:rPr>
-          <w:noProof/>
-        </w:rPr>
         <w:drawing>
           <wp:inline distT="0" distB="0" distL="0" distR="0" wp14:anchorId="069A1A31" wp14:editId="0DC21253">
             <wp:extent cx="3034990" cy="5257800"/>
@@ -527,15 +483,7 @@
         </w:rPr>
       </w:pPr>
       <w:r>
-        <w:t xml:space="preserve">On this page, select the </w:t>
-      </w:r>
-      <w:proofErr w:type="spellStart"/>
-      <w:r>
-        <w:t>ccsujournalism</w:t>
-      </w:r>
-      <w:proofErr w:type="spellEnd"/>
-      <w:r>
-        <w:t xml:space="preserve"> theme and press ‘activate’.</w:t>
+        <w:t>On this page, select the ccsujournalism theme and press ‘activate’.</w:t>
       </w:r>
       <w:r>
         <w:rPr>
@@ -593,6 +541,11 @@
       <w:pPr>
         <w:pStyle w:val="Title"/>
       </w:pPr>
+    </w:p>
+    <w:p>
+      <w:pPr>
+        <w:pStyle w:val="Title"/>
+      </w:pPr>
       <w:r>
         <w:lastRenderedPageBreak/>
         <w:t>Theme Configuration and Setup</w:t>
@@ -602,12 +555,14 @@
       <w:pPr>
         <w:rPr>
           <w:rStyle w:val="Emphasis"/>
+          <w:b/>
           <w:sz w:val="32"/>
         </w:rPr>
       </w:pPr>
       <w:r>
         <w:rPr>
           <w:rStyle w:val="Emphasis"/>
+          <w:b/>
           <w:sz w:val="32"/>
         </w:rPr>
         <w:t>Dynamic Sidebars</w:t>
@@ -682,24 +637,14 @@
       <w:pPr>
         <w:pStyle w:val="Caption"/>
       </w:pPr>
-      <w:r>
-        <w:fldChar w:fldCharType="begin"/>
-      </w:r>
-      <w:r>
-        <w:instrText xml:space="preserve"> SEQ Figure \* ARABIC </w:instrText>
-      </w:r>
-      <w:r>
-        <w:fldChar w:fldCharType="separate"/>
-      </w:r>
-      <w:r>
-        <w:rPr>
-          <w:noProof/>
-        </w:rPr>
-        <w:t>1</w:t>
-      </w:r>
-      <w:r>
-        <w:fldChar w:fldCharType="end"/>
-      </w:r>
+      <w:fldSimple w:instr=" SEQ Figure \* ARABIC ">
+        <w:r>
+          <w:rPr>
+            <w:noProof/>
+          </w:rPr>
+          <w:t>1</w:t>
+        </w:r>
+      </w:fldSimple>
       <w:r>
         <w:t xml:space="preserve"> Final Widgets Page</w:t>
       </w:r>
@@ -718,30 +663,8 @@
         <w:rPr>
           <w:b/>
         </w:rPr>
-        <w:t>[\</w:t>
-      </w:r>
-      <w:proofErr w:type="spellStart"/>
-      <w:r>
-        <w:rPr>
-          <w:b/>
-        </w:rPr>
-        <w:t>wp</w:t>
-      </w:r>
-      <w:proofErr w:type="spellEnd"/>
-      <w:r>
-        <w:rPr>
-          <w:b/>
-        </w:rPr>
-        <w:t>-content\themes\</w:t>
-      </w:r>
-      <w:proofErr w:type="spellStart"/>
-      <w:r>
-        <w:rPr>
-          <w:b/>
-        </w:rPr>
-        <w:t>cssujournalism</w:t>
-      </w:r>
-      <w:proofErr w:type="spellEnd"/>
+        <w:t>[\wp-content\themes\cssujournalism</w:t>
+      </w:r>
       <w:r>
         <w:rPr>
           <w:b/>
@@ -991,12 +914,14 @@
         <w:pStyle w:val="Title"/>
         <w:rPr>
           <w:rStyle w:val="Emphasis"/>
+          <w:b/>
           <w:sz w:val="32"/>
         </w:rPr>
       </w:pPr>
       <w:r>
         <w:rPr>
           <w:rStyle w:val="Emphasis"/>
+          <w:b/>
           <w:sz w:val="32"/>
         </w:rPr>
         <w:lastRenderedPageBreak/>
@@ -1005,7 +930,81 @@
     </w:p>
     <w:p>
       <w:r>
-        <w:t xml:space="preserve">There is one key category that must be present for the theme to work properly. This category is named ‘Top Stories’ and must be added in order for the carousel to function, as posts assigned to this category will be displayed in the Carousel on the homepage. Navigate to </w:t>
+        <w:t xml:space="preserve">There are a few key categories </w:t>
+      </w:r>
+      <w:r>
+        <w:t>that must be present for the theme to work properly.</w:t>
+      </w:r>
+      <w:r>
+        <w:t xml:space="preserve"> </w:t>
+      </w:r>
+    </w:p>
+    <w:tbl>
+      <w:tblPr>
+        <w:tblStyle w:val="TableGrid"/>
+        <w:tblW w:w="0" w:type="auto"/>
+        <w:tblLook w:val="04A0" w:firstRow="1" w:lastRow="0" w:firstColumn="1" w:lastColumn="0" w:noHBand="0" w:noVBand="1"/>
+      </w:tblPr>
+      <w:tblGrid>
+        <w:gridCol w:w="2158"/>
+      </w:tblGrid>
+      <w:tr>
+        <w:trPr>
+          <w:trHeight w:val="291"/>
+        </w:trPr>
+        <w:tc>
+          <w:tcPr>
+            <w:tcW w:w="2158" w:type="dxa"/>
+          </w:tcPr>
+          <w:p>
+            <w:pPr>
+              <w:rPr>
+                <w:b/>
+              </w:rPr>
+            </w:pPr>
+            <w:r>
+              <w:rPr>
+                <w:b/>
+              </w:rPr>
+              <w:t>Required Categories</w:t>
+            </w:r>
+          </w:p>
+        </w:tc>
+      </w:tr>
+      <w:tr>
+        <w:trPr>
+          <w:trHeight w:val="275"/>
+        </w:trPr>
+        <w:tc>
+          <w:tcPr>
+            <w:tcW w:w="2158" w:type="dxa"/>
+          </w:tcPr>
+          <w:p>
+            <w:r>
+              <w:t>Top Stories</w:t>
+            </w:r>
+          </w:p>
+        </w:tc>
+      </w:tr>
+      <w:tr>
+        <w:trPr>
+          <w:trHeight w:val="291"/>
+        </w:trPr>
+        <w:tc>
+          <w:tcPr>
+            <w:tcW w:w="2158" w:type="dxa"/>
+          </w:tcPr>
+          <w:p>
+            <w:r>
+              <w:t>Videos</w:t>
+            </w:r>
+          </w:p>
+        </w:tc>
+      </w:tr>
+    </w:tbl>
+    <w:p>
+      <w:r>
+        <w:t xml:space="preserve">Navigate to </w:t>
       </w:r>
       <w:r>
         <w:rPr>
@@ -1061,30 +1060,38 @@
     </w:p>
     <w:p>
       <w:r>
-        <w:t xml:space="preserve">For the name, enter ‘Top Stories’ (without quotes, exactly as written.) Leave the ‘slug’ field blank and ‘parent’ none. You may provide a description and a custom </w:t>
-      </w:r>
-      <w:proofErr w:type="spellStart"/>
-      <w:r>
-        <w:t>Glyphicon</w:t>
-      </w:r>
-      <w:proofErr w:type="spellEnd"/>
-      <w:r>
-        <w:t xml:space="preserve"> for the field. When finished, press ‘Add New Category.’ After adding this initial category, you are free to add as many or as little categories as desired.</w:t>
+        <w:lastRenderedPageBreak/>
+        <w:t xml:space="preserve">For the name, enter ‘Top Stories’ (without quotes, exactly as written.) Leave the ‘slug’ field blank and ‘parent’ none. You may provide a description and a custom Glyphicon for the field. When finished, press ‘Add New Category.’ </w:t>
+      </w:r>
+    </w:p>
+    <w:p>
+      <w:r>
+        <w:t xml:space="preserve">Repeat those steps for the ‘Videos’ category. </w:t>
+      </w:r>
+      <w:r>
+        <w:t xml:space="preserve">After </w:t>
+      </w:r>
+      <w:r>
+        <w:t xml:space="preserve">adding these categories </w:t>
+      </w:r>
+      <w:r>
+        <w:t>you are free to add as many or as little categories as desired.</w:t>
       </w:r>
     </w:p>
     <w:p>
       <w:pPr>
         <w:rPr>
           <w:rStyle w:val="Emphasis"/>
+          <w:b/>
           <w:sz w:val="32"/>
         </w:rPr>
       </w:pPr>
       <w:r>
         <w:rPr>
           <w:rStyle w:val="Emphasis"/>
+          <w:b/>
           <w:sz w:val="32"/>
         </w:rPr>
-        <w:lastRenderedPageBreak/>
         <w:t>Custom Theme Options</w:t>
       </w:r>
     </w:p>
@@ -1185,23 +1192,7 @@
           <w:rStyle w:val="Emphasis"/>
           <w:i w:val="0"/>
         </w:rPr>
-        <w:t xml:space="preserve">On this page we can also enable live coverage. This just adds a notification to the navigation bar that indicates that live coverage is currently going on. For more on live coverage, see the live coverage section. When not enabled, the </w:t>
-      </w:r>
-      <w:proofErr w:type="spellStart"/>
-      <w:r>
-        <w:rPr>
-          <w:rStyle w:val="Emphasis"/>
-          <w:i w:val="0"/>
-        </w:rPr>
-        <w:t>navbar</w:t>
-      </w:r>
-      <w:proofErr w:type="spellEnd"/>
-      <w:r>
-        <w:rPr>
-          <w:rStyle w:val="Emphasis"/>
-          <w:i w:val="0"/>
-        </w:rPr>
-        <w:t xml:space="preserve"> looks like this:</w:t>
+        <w:t>On this page we can also enable live coverage. This just adds a notification to the navigation bar that indicates that live coverage is currently going on. For more on live coverage, see the live coverage section. When not enabled, the navbar looks like this:</w:t>
       </w:r>
     </w:p>
     <w:p>
@@ -1325,13 +1316,1169 @@
         <w:rPr>
           <w:noProof/>
         </w:rPr>
-        <w:t xml:space="preserve">Remember to enable it when beginning coverage and disable when complete. </w:t>
-      </w:r>
-    </w:p>
-    <w:p>
-      <w:pPr>
-        <w:rPr>
-          <w:noProof/>
+        <w:t>Remember to enable it when beginning cove</w:t>
+      </w:r>
+      <w:r>
+        <w:rPr>
+          <w:noProof/>
+        </w:rPr>
+        <w:t>rage and disable when complete.</w:t>
+      </w:r>
+    </w:p>
+    <w:p>
+      <w:pPr>
+        <w:pStyle w:val="Title"/>
+      </w:pPr>
+      <w:r>
+        <w:lastRenderedPageBreak/>
+        <w:t>Posting and Content Management</w:t>
+      </w:r>
+    </w:p>
+    <w:p>
+      <w:pPr>
+        <w:rPr>
+          <w:i/>
+          <w:sz w:val="32"/>
+        </w:rPr>
+      </w:pPr>
+      <w:r>
+        <w:rPr>
+          <w:i/>
+          <w:sz w:val="32"/>
+        </w:rPr>
+        <w:t>Initial Setup</w:t>
+      </w:r>
+    </w:p>
+    <w:p>
+      <w:r>
+        <w:t>On the sidebar in the Dashboard, select Posts &gt; Add New.</w:t>
+      </w:r>
+    </w:p>
+    <w:p>
+      <w:r>
+        <w:rPr>
+          <w:noProof/>
+        </w:rPr>
+        <w:drawing>
+          <wp:inline distT="0" distB="0" distL="0" distR="0">
+            <wp:extent cx="3390650" cy="3648075"/>
+            <wp:effectExtent l="0" t="0" r="635" b="0"/>
+            <wp:docPr id="2" name="Picture 2"/>
+            <wp:cNvGraphicFramePr>
+              <a:graphicFrameLocks xmlns:a="http://schemas.openxmlformats.org/drawingml/2006/main" noChangeAspect="1"/>
+            </wp:cNvGraphicFramePr>
+            <a:graphic xmlns:a="http://schemas.openxmlformats.org/drawingml/2006/main">
+              <a:graphicData uri="http://schemas.openxmlformats.org/drawingml/2006/picture">
+                <pic:pic xmlns:pic="http://schemas.openxmlformats.org/drawingml/2006/picture">
+                  <pic:nvPicPr>
+                    <pic:cNvPr id="0" name="Picture 1"/>
+                    <pic:cNvPicPr>
+                      <a:picLocks noChangeAspect="1" noChangeArrowheads="1"/>
+                    </pic:cNvPicPr>
+                  </pic:nvPicPr>
+                  <pic:blipFill>
+                    <a:blip r:embed="rId17">
+                      <a:extLst>
+                        <a:ext uri="{28A0092B-C50C-407E-A947-70E740481C1C}">
+                          <a14:useLocalDpi xmlns:a14="http://schemas.microsoft.com/office/drawing/2010/main" val="0"/>
+                        </a:ext>
+                      </a:extLst>
+                    </a:blip>
+                    <a:srcRect/>
+                    <a:stretch>
+                      <a:fillRect/>
+                    </a:stretch>
+                  </pic:blipFill>
+                  <pic:spPr bwMode="auto">
+                    <a:xfrm>
+                      <a:off x="0" y="0"/>
+                      <a:ext cx="3399610" cy="3657715"/>
+                    </a:xfrm>
+                    <a:prstGeom prst="rect">
+                      <a:avLst/>
+                    </a:prstGeom>
+                    <a:noFill/>
+                    <a:ln>
+                      <a:noFill/>
+                    </a:ln>
+                  </pic:spPr>
+                </pic:pic>
+              </a:graphicData>
+            </a:graphic>
+          </wp:inline>
+        </w:drawing>
+      </w:r>
+    </w:p>
+    <w:p>
+      <w:r>
+        <w:t>In the top right-hand side of the screen, select “Screen Options”</w:t>
+      </w:r>
+    </w:p>
+    <w:p>
+      <w:r>
+        <w:rPr>
+          <w:noProof/>
+        </w:rPr>
+        <w:drawing>
+          <wp:inline distT="0" distB="0" distL="0" distR="0">
+            <wp:extent cx="3181350" cy="600075"/>
+            <wp:effectExtent l="0" t="0" r="0" b="9525"/>
+            <wp:docPr id="10" name="Picture 10"/>
+            <wp:cNvGraphicFramePr>
+              <a:graphicFrameLocks xmlns:a="http://schemas.openxmlformats.org/drawingml/2006/main" noChangeAspect="1"/>
+            </wp:cNvGraphicFramePr>
+            <a:graphic xmlns:a="http://schemas.openxmlformats.org/drawingml/2006/main">
+              <a:graphicData uri="http://schemas.openxmlformats.org/drawingml/2006/picture">
+                <pic:pic xmlns:pic="http://schemas.openxmlformats.org/drawingml/2006/picture">
+                  <pic:nvPicPr>
+                    <pic:cNvPr id="0" name="Picture 2"/>
+                    <pic:cNvPicPr>
+                      <a:picLocks noChangeAspect="1" noChangeArrowheads="1"/>
+                    </pic:cNvPicPr>
+                  </pic:nvPicPr>
+                  <pic:blipFill>
+                    <a:blip r:embed="rId18">
+                      <a:extLst>
+                        <a:ext uri="{28A0092B-C50C-407E-A947-70E740481C1C}">
+                          <a14:useLocalDpi xmlns:a14="http://schemas.microsoft.com/office/drawing/2010/main" val="0"/>
+                        </a:ext>
+                      </a:extLst>
+                    </a:blip>
+                    <a:srcRect/>
+                    <a:stretch>
+                      <a:fillRect/>
+                    </a:stretch>
+                  </pic:blipFill>
+                  <pic:spPr bwMode="auto">
+                    <a:xfrm>
+                      <a:off x="0" y="0"/>
+                      <a:ext cx="3181350" cy="600075"/>
+                    </a:xfrm>
+                    <a:prstGeom prst="rect">
+                      <a:avLst/>
+                    </a:prstGeom>
+                    <a:noFill/>
+                    <a:ln>
+                      <a:noFill/>
+                    </a:ln>
+                  </pic:spPr>
+                </pic:pic>
+              </a:graphicData>
+            </a:graphic>
+          </wp:inline>
+        </w:drawing>
+      </w:r>
+    </w:p>
+    <w:p>
+      <w:r>
+        <w:t>Ensure all of the items under “Show on screen” are checked.</w:t>
+      </w:r>
+    </w:p>
+    <w:p>
+      <w:r>
+        <w:rPr>
+          <w:noProof/>
+        </w:rPr>
+        <w:drawing>
+          <wp:inline distT="0" distB="0" distL="0" distR="0">
+            <wp:extent cx="5943600" cy="1857375"/>
+            <wp:effectExtent l="0" t="0" r="0" b="9525"/>
+            <wp:docPr id="13" name="Picture 13"/>
+            <wp:cNvGraphicFramePr>
+              <a:graphicFrameLocks xmlns:a="http://schemas.openxmlformats.org/drawingml/2006/main" noChangeAspect="1"/>
+            </wp:cNvGraphicFramePr>
+            <a:graphic xmlns:a="http://schemas.openxmlformats.org/drawingml/2006/main">
+              <a:graphicData uri="http://schemas.openxmlformats.org/drawingml/2006/picture">
+                <pic:pic xmlns:pic="http://schemas.openxmlformats.org/drawingml/2006/picture">
+                  <pic:nvPicPr>
+                    <pic:cNvPr id="0" name="Picture 3"/>
+                    <pic:cNvPicPr>
+                      <a:picLocks noChangeAspect="1" noChangeArrowheads="1"/>
+                    </pic:cNvPicPr>
+                  </pic:nvPicPr>
+                  <pic:blipFill>
+                    <a:blip r:embed="rId19">
+                      <a:extLst>
+                        <a:ext uri="{28A0092B-C50C-407E-A947-70E740481C1C}">
+                          <a14:useLocalDpi xmlns:a14="http://schemas.microsoft.com/office/drawing/2010/main" val="0"/>
+                        </a:ext>
+                      </a:extLst>
+                    </a:blip>
+                    <a:srcRect/>
+                    <a:stretch>
+                      <a:fillRect/>
+                    </a:stretch>
+                  </pic:blipFill>
+                  <pic:spPr bwMode="auto">
+                    <a:xfrm>
+                      <a:off x="0" y="0"/>
+                      <a:ext cx="5943600" cy="1857375"/>
+                    </a:xfrm>
+                    <a:prstGeom prst="rect">
+                      <a:avLst/>
+                    </a:prstGeom>
+                    <a:noFill/>
+                    <a:ln>
+                      <a:noFill/>
+                    </a:ln>
+                  </pic:spPr>
+                </pic:pic>
+              </a:graphicData>
+            </a:graphic>
+          </wp:inline>
+        </w:drawing>
+      </w:r>
+      <w:r>
+        <w:rPr>
+          <w:noProof/>
+        </w:rPr>
+        <w:t>Now we are ready to post content.</w:t>
+      </w:r>
+    </w:p>
+    <w:p>
+      <w:pPr>
+        <w:rPr>
+          <w:noProof/>
+          <w:sz w:val="32"/>
+          <w:szCs w:val="32"/>
+        </w:rPr>
+      </w:pPr>
+      <w:r>
+        <w:rPr>
+          <w:noProof/>
+          <w:sz w:val="32"/>
+          <w:szCs w:val="32"/>
+        </w:rPr>
+        <w:lastRenderedPageBreak/>
+        <w:t xml:space="preserve">Post Fields </w:t>
+      </w:r>
+    </w:p>
+    <w:p>
+      <w:pPr>
+        <w:rPr>
+          <w:noProof/>
+          <w:sz w:val="32"/>
+          <w:szCs w:val="32"/>
+        </w:rPr>
+      </w:pPr>
+      <w:r>
+        <w:rPr>
+          <w:noProof/>
+          <w:sz w:val="32"/>
+          <w:szCs w:val="32"/>
+        </w:rPr>
+        <w:drawing>
+          <wp:inline distT="0" distB="0" distL="0" distR="0">
+            <wp:extent cx="5101105" cy="6390167"/>
+            <wp:effectExtent l="0" t="0" r="4445" b="0"/>
+            <wp:docPr id="16" name="Picture 16"/>
+            <wp:cNvGraphicFramePr>
+              <a:graphicFrameLocks xmlns:a="http://schemas.openxmlformats.org/drawingml/2006/main" noChangeAspect="1"/>
+            </wp:cNvGraphicFramePr>
+            <a:graphic xmlns:a="http://schemas.openxmlformats.org/drawingml/2006/main">
+              <a:graphicData uri="http://schemas.openxmlformats.org/drawingml/2006/picture">
+                <pic:pic xmlns:pic="http://schemas.openxmlformats.org/drawingml/2006/picture">
+                  <pic:nvPicPr>
+                    <pic:cNvPr id="0" name="Picture 4"/>
+                    <pic:cNvPicPr>
+                      <a:picLocks noChangeAspect="1" noChangeArrowheads="1"/>
+                    </pic:cNvPicPr>
+                  </pic:nvPicPr>
+                  <pic:blipFill>
+                    <a:blip r:embed="rId20">
+                      <a:extLst>
+                        <a:ext uri="{28A0092B-C50C-407E-A947-70E740481C1C}">
+                          <a14:useLocalDpi xmlns:a14="http://schemas.microsoft.com/office/drawing/2010/main" val="0"/>
+                        </a:ext>
+                      </a:extLst>
+                    </a:blip>
+                    <a:srcRect/>
+                    <a:stretch>
+                      <a:fillRect/>
+                    </a:stretch>
+                  </pic:blipFill>
+                  <pic:spPr bwMode="auto">
+                    <a:xfrm>
+                      <a:off x="0" y="0"/>
+                      <a:ext cx="5107245" cy="6397859"/>
+                    </a:xfrm>
+                    <a:prstGeom prst="rect">
+                      <a:avLst/>
+                    </a:prstGeom>
+                    <a:noFill/>
+                    <a:ln>
+                      <a:noFill/>
+                    </a:ln>
+                  </pic:spPr>
+                </pic:pic>
+              </a:graphicData>
+            </a:graphic>
+          </wp:inline>
+        </w:drawing>
+      </w:r>
+    </w:p>
+    <w:p>
+      <w:pPr>
+        <w:rPr>
+          <w:b/>
+          <w:noProof/>
+          <w:sz w:val="32"/>
+          <w:szCs w:val="32"/>
+        </w:rPr>
+      </w:pPr>
+    </w:p>
+    <w:p>
+      <w:pPr>
+        <w:rPr>
+          <w:b/>
+          <w:noProof/>
+          <w:sz w:val="32"/>
+          <w:szCs w:val="32"/>
+        </w:rPr>
+      </w:pPr>
+    </w:p>
+    <w:p>
+      <w:pPr>
+        <w:rPr>
+          <w:b/>
+          <w:noProof/>
+          <w:sz w:val="32"/>
+          <w:szCs w:val="32"/>
+        </w:rPr>
+      </w:pPr>
+    </w:p>
+    <w:p>
+      <w:pPr>
+        <w:rPr>
+          <w:b/>
+          <w:i/>
+          <w:noProof/>
+          <w:color w:val="ED7D31" w:themeColor="accent2"/>
+          <w:sz w:val="28"/>
+          <w:szCs w:val="32"/>
+        </w:rPr>
+      </w:pPr>
+    </w:p>
+    <w:p>
+      <w:pPr>
+        <w:rPr>
+          <w:b/>
+          <w:i/>
+          <w:noProof/>
+          <w:color w:val="ED7D31" w:themeColor="accent2"/>
+          <w:sz w:val="32"/>
+          <w:szCs w:val="32"/>
+        </w:rPr>
+      </w:pPr>
+      <w:r>
+        <w:rPr>
+          <w:b/>
+          <w:i/>
+          <w:noProof/>
+          <w:color w:val="ED7D31" w:themeColor="accent2"/>
+          <w:sz w:val="32"/>
+          <w:szCs w:val="32"/>
+        </w:rPr>
+        <w:lastRenderedPageBreak/>
+        <w:t>Post Title / Post Body</w:t>
+      </w:r>
+    </w:p>
+    <w:p>
+      <w:pPr>
+        <w:rPr>
+          <w:noProof/>
+          <w:sz w:val="20"/>
+          <w:szCs w:val="24"/>
+        </w:rPr>
+      </w:pPr>
+      <w:r>
+        <w:rPr>
+          <w:noProof/>
+          <w:sz w:val="20"/>
+          <w:szCs w:val="24"/>
+        </w:rPr>
+        <w:t>These fields specify the Title and text body of the post. Standard Wordpress here.</w:t>
+      </w:r>
+    </w:p>
+    <w:p>
+      <w:pPr>
+        <w:rPr>
+          <w:b/>
+          <w:i/>
+          <w:noProof/>
+          <w:color w:val="00B050"/>
+          <w:sz w:val="32"/>
+          <w:szCs w:val="32"/>
+        </w:rPr>
+      </w:pPr>
+      <w:r>
+        <w:rPr>
+          <w:b/>
+          <w:i/>
+          <w:noProof/>
+          <w:color w:val="00B050"/>
+          <w:sz w:val="32"/>
+          <w:szCs w:val="32"/>
+        </w:rPr>
+        <w:t>Category Selection</w:t>
+      </w:r>
+    </w:p>
+    <w:p>
+      <w:pPr>
+        <w:rPr>
+          <w:noProof/>
+          <w:szCs w:val="24"/>
+        </w:rPr>
+      </w:pPr>
+      <w:r>
+        <w:rPr>
+          <w:noProof/>
+          <w:szCs w:val="24"/>
+        </w:rPr>
+        <w:t xml:space="preserve">Here we can select which category or categories to assign a post to. If the post is in the category ‘Top Stories’ or ‘Videos’, special properties are assigned to those posts. Top Stories are displayed on the Carousel on the homepage, and Videos are shown in the video category as well as assigned a video glyph when displayed indicating that the post is a video. </w:t>
+      </w:r>
+    </w:p>
+    <w:p>
+      <w:pPr>
+        <w:rPr>
+          <w:b/>
+          <w:noProof/>
+          <w:color w:val="FF0000"/>
+          <w:sz w:val="32"/>
+          <w:szCs w:val="32"/>
+        </w:rPr>
+      </w:pPr>
+      <w:r>
+        <w:rPr>
+          <w:b/>
+          <w:noProof/>
+          <w:color w:val="FF0000"/>
+          <w:sz w:val="32"/>
+          <w:szCs w:val="32"/>
+        </w:rPr>
+        <w:t>Tags</w:t>
+      </w:r>
+    </w:p>
+    <w:p>
+      <w:pPr>
+        <w:rPr>
+          <w:noProof/>
+          <w:szCs w:val="24"/>
+        </w:rPr>
+      </w:pPr>
+      <w:r>
+        <w:rPr>
+          <w:noProof/>
+          <w:szCs w:val="24"/>
+        </w:rPr>
+        <w:t>Here we can set the tags for the post. There are four important tags that serve functionality for the site. They are:</w:t>
+      </w:r>
+    </w:p>
+    <w:tbl>
+      <w:tblPr>
+        <w:tblStyle w:val="TableGrid"/>
+        <w:tblW w:w="0" w:type="auto"/>
+        <w:tblLook w:val="04A0" w:firstRow="1" w:lastRow="0" w:firstColumn="1" w:lastColumn="0" w:noHBand="0" w:noVBand="1"/>
+      </w:tblPr>
+      <w:tblGrid>
+        <w:gridCol w:w="1439"/>
+      </w:tblGrid>
+      <w:tr>
+        <w:trPr>
+          <w:trHeight w:val="257"/>
+        </w:trPr>
+        <w:tc>
+          <w:tcPr>
+            <w:tcW w:w="1439" w:type="dxa"/>
+          </w:tcPr>
+          <w:p>
+            <w:pPr>
+              <w:rPr>
+                <w:noProof/>
+                <w:szCs w:val="24"/>
+              </w:rPr>
+            </w:pPr>
+            <w:r>
+              <w:rPr>
+                <w:noProof/>
+                <w:szCs w:val="24"/>
+              </w:rPr>
+              <w:t>Campus</w:t>
+            </w:r>
+          </w:p>
+        </w:tc>
+      </w:tr>
+      <w:tr>
+        <w:trPr>
+          <w:trHeight w:val="257"/>
+        </w:trPr>
+        <w:tc>
+          <w:tcPr>
+            <w:tcW w:w="1439" w:type="dxa"/>
+          </w:tcPr>
+          <w:p>
+            <w:pPr>
+              <w:rPr>
+                <w:noProof/>
+                <w:szCs w:val="24"/>
+              </w:rPr>
+            </w:pPr>
+            <w:r>
+              <w:rPr>
+                <w:noProof/>
+                <w:szCs w:val="24"/>
+              </w:rPr>
+              <w:t>Community</w:t>
+            </w:r>
+          </w:p>
+        </w:tc>
+      </w:tr>
+      <w:tr>
+        <w:trPr>
+          <w:trHeight w:val="257"/>
+        </w:trPr>
+        <w:tc>
+          <w:tcPr>
+            <w:tcW w:w="1439" w:type="dxa"/>
+          </w:tcPr>
+          <w:p>
+            <w:pPr>
+              <w:rPr>
+                <w:noProof/>
+                <w:szCs w:val="24"/>
+              </w:rPr>
+            </w:pPr>
+            <w:r>
+              <w:rPr>
+                <w:noProof/>
+                <w:szCs w:val="24"/>
+              </w:rPr>
+              <w:t>State</w:t>
+            </w:r>
+          </w:p>
+        </w:tc>
+      </w:tr>
+      <w:tr>
+        <w:trPr>
+          <w:trHeight w:val="257"/>
+        </w:trPr>
+        <w:tc>
+          <w:tcPr>
+            <w:tcW w:w="1439" w:type="dxa"/>
+          </w:tcPr>
+          <w:p>
+            <w:pPr>
+              <w:rPr>
+                <w:noProof/>
+                <w:szCs w:val="24"/>
+              </w:rPr>
+            </w:pPr>
+            <w:r>
+              <w:rPr>
+                <w:noProof/>
+                <w:szCs w:val="24"/>
+              </w:rPr>
+              <w:t>Nation</w:t>
+            </w:r>
+          </w:p>
+        </w:tc>
+      </w:tr>
+    </w:tbl>
+    <w:p>
+      <w:pPr>
+        <w:rPr>
+          <w:noProof/>
+          <w:szCs w:val="24"/>
+        </w:rPr>
+      </w:pPr>
+    </w:p>
+    <w:p>
+      <w:pPr>
+        <w:rPr>
+          <w:noProof/>
+          <w:szCs w:val="24"/>
+        </w:rPr>
+      </w:pPr>
+      <w:r>
+        <w:rPr>
+          <w:noProof/>
+          <w:szCs w:val="24"/>
+        </w:rPr>
+        <w:t>Posts assigned to these tags are organized into these displays on the homepage:</w:t>
+      </w:r>
+    </w:p>
+    <w:p>
+      <w:pPr>
+        <w:rPr>
+          <w:noProof/>
+          <w:szCs w:val="24"/>
+        </w:rPr>
+      </w:pPr>
+      <w:r>
+        <w:rPr>
+          <w:noProof/>
+          <w:szCs w:val="24"/>
+        </w:rPr>
+        <w:drawing>
+          <wp:inline distT="0" distB="0" distL="0" distR="0" wp14:anchorId="5C231594" wp14:editId="48FFB125">
+            <wp:extent cx="5037730" cy="3710763"/>
+            <wp:effectExtent l="0" t="0" r="0" b="4445"/>
+            <wp:docPr id="17" name="Picture 17"/>
+            <wp:cNvGraphicFramePr>
+              <a:graphicFrameLocks xmlns:a="http://schemas.openxmlformats.org/drawingml/2006/main" noChangeAspect="1"/>
+            </wp:cNvGraphicFramePr>
+            <a:graphic xmlns:a="http://schemas.openxmlformats.org/drawingml/2006/main">
+              <a:graphicData uri="http://schemas.openxmlformats.org/drawingml/2006/picture">
+                <pic:pic xmlns:pic="http://schemas.openxmlformats.org/drawingml/2006/picture">
+                  <pic:nvPicPr>
+                    <pic:cNvPr id="0" name="Picture 5"/>
+                    <pic:cNvPicPr>
+                      <a:picLocks noChangeAspect="1" noChangeArrowheads="1"/>
+                    </pic:cNvPicPr>
+                  </pic:nvPicPr>
+                  <pic:blipFill>
+                    <a:blip r:embed="rId21">
+                      <a:extLst>
+                        <a:ext uri="{28A0092B-C50C-407E-A947-70E740481C1C}">
+                          <a14:useLocalDpi xmlns:a14="http://schemas.microsoft.com/office/drawing/2010/main" val="0"/>
+                        </a:ext>
+                      </a:extLst>
+                    </a:blip>
+                    <a:srcRect/>
+                    <a:stretch>
+                      <a:fillRect/>
+                    </a:stretch>
+                  </pic:blipFill>
+                  <pic:spPr bwMode="auto">
+                    <a:xfrm>
+                      <a:off x="0" y="0"/>
+                      <a:ext cx="5071754" cy="3735825"/>
+                    </a:xfrm>
+                    <a:prstGeom prst="rect">
+                      <a:avLst/>
+                    </a:prstGeom>
+                    <a:noFill/>
+                    <a:ln>
+                      <a:noFill/>
+                    </a:ln>
+                  </pic:spPr>
+                </pic:pic>
+              </a:graphicData>
+            </a:graphic>
+          </wp:inline>
+        </w:drawing>
+      </w:r>
+    </w:p>
+    <w:p>
+      <w:pPr>
+        <w:rPr>
+          <w:noProof/>
+          <w:szCs w:val="24"/>
+        </w:rPr>
+      </w:pPr>
+      <w:r>
+        <w:rPr>
+          <w:noProof/>
+          <w:szCs w:val="24"/>
+        </w:rPr>
+        <w:t>A post can have as many tags as desired, including any combination of the four above.</w:t>
+      </w:r>
+    </w:p>
+    <w:p>
+      <w:pPr>
+        <w:rPr>
+          <w:noProof/>
+          <w:color w:val="0070C0"/>
+          <w:sz w:val="32"/>
+          <w:szCs w:val="32"/>
+        </w:rPr>
+      </w:pPr>
+      <w:r>
+        <w:rPr>
+          <w:noProof/>
+          <w:color w:val="0070C0"/>
+          <w:sz w:val="32"/>
+          <w:szCs w:val="32"/>
+        </w:rPr>
+        <w:lastRenderedPageBreak/>
+        <w:t>Featured Image a.k.a Thumbnail / Carousel image</w:t>
+      </w:r>
+    </w:p>
+    <w:p>
+      <w:pPr>
+        <w:rPr>
+          <w:noProof/>
+          <w:szCs w:val="24"/>
+        </w:rPr>
+      </w:pPr>
+      <w:r>
+        <w:rPr>
+          <w:noProof/>
+          <w:szCs w:val="24"/>
+        </w:rPr>
+        <w:t>In this field we can set the thumbnail for the post as well as the carousel image (they will be the same if the post is in the carousel. The images will resize automatically.) After clicking to select an image, the website’s media library will appear. Here you can manage all the media for the site:</w:t>
+      </w:r>
+    </w:p>
+    <w:p>
+      <w:pPr>
+        <w:rPr>
+          <w:noProof/>
+          <w:szCs w:val="24"/>
+        </w:rPr>
+      </w:pPr>
+      <w:r>
+        <w:rPr>
+          <w:noProof/>
+          <w:szCs w:val="24"/>
+        </w:rPr>
+        <w:drawing>
+          <wp:inline distT="0" distB="0" distL="0" distR="0" wp14:anchorId="143BC53E" wp14:editId="540A851C">
+            <wp:extent cx="5943600" cy="4199890"/>
+            <wp:effectExtent l="0" t="0" r="0" b="0"/>
+            <wp:docPr id="20" name="Picture 20"/>
+            <wp:cNvGraphicFramePr>
+              <a:graphicFrameLocks xmlns:a="http://schemas.openxmlformats.org/drawingml/2006/main" noChangeAspect="1"/>
+            </wp:cNvGraphicFramePr>
+            <a:graphic xmlns:a="http://schemas.openxmlformats.org/drawingml/2006/main">
+              <a:graphicData uri="http://schemas.openxmlformats.org/drawingml/2006/picture">
+                <pic:pic xmlns:pic="http://schemas.openxmlformats.org/drawingml/2006/picture">
+                  <pic:nvPicPr>
+                    <pic:cNvPr id="0" name="Picture 8"/>
+                    <pic:cNvPicPr>
+                      <a:picLocks noChangeAspect="1" noChangeArrowheads="1"/>
+                    </pic:cNvPicPr>
+                  </pic:nvPicPr>
+                  <pic:blipFill>
+                    <a:blip r:embed="rId22">
+                      <a:extLst>
+                        <a:ext uri="{28A0092B-C50C-407E-A947-70E740481C1C}">
+                          <a14:useLocalDpi xmlns:a14="http://schemas.microsoft.com/office/drawing/2010/main" val="0"/>
+                        </a:ext>
+                      </a:extLst>
+                    </a:blip>
+                    <a:srcRect/>
+                    <a:stretch>
+                      <a:fillRect/>
+                    </a:stretch>
+                  </pic:blipFill>
+                  <pic:spPr bwMode="auto">
+                    <a:xfrm>
+                      <a:off x="0" y="0"/>
+                      <a:ext cx="5943600" cy="4199890"/>
+                    </a:xfrm>
+                    <a:prstGeom prst="rect">
+                      <a:avLst/>
+                    </a:prstGeom>
+                    <a:noFill/>
+                    <a:ln>
+                      <a:noFill/>
+                    </a:ln>
+                  </pic:spPr>
+                </pic:pic>
+              </a:graphicData>
+            </a:graphic>
+          </wp:inline>
+        </w:drawing>
+      </w:r>
+    </w:p>
+    <w:p>
+      <w:pPr>
+        <w:rPr>
+          <w:noProof/>
+          <w:szCs w:val="24"/>
+        </w:rPr>
+      </w:pPr>
+      <w:r>
+        <w:rPr>
+          <w:noProof/>
+          <w:szCs w:val="24"/>
+        </w:rPr>
+        <w:t>Select ‘Upload Files’ at the top of the screen to add files to the media library. This process is fairly straightforward. Click an image from the library and press “Set featured image” to assign that thumbnail to that post. The largest version is automatically selected for the carousel, so do not worry about the thumbnail size.</w:t>
+      </w:r>
+    </w:p>
+    <w:p>
+      <w:pPr>
+        <w:rPr>
+          <w:noProof/>
+          <w:szCs w:val="24"/>
+        </w:rPr>
+      </w:pPr>
+      <w:r>
+        <w:rPr>
+          <w:noProof/>
+          <w:szCs w:val="24"/>
+        </w:rPr>
+        <w:t>For the carousel, an image size of at least 600x400 is reccomended. Thumbnails are 100x100.</w:t>
+      </w:r>
+    </w:p>
+    <w:p>
+      <w:pPr>
+        <w:rPr>
+          <w:b/>
+          <w:noProof/>
+          <w:color w:val="7030A0"/>
+          <w:sz w:val="28"/>
+          <w:szCs w:val="24"/>
+        </w:rPr>
+      </w:pPr>
+      <w:r>
+        <w:rPr>
+          <w:b/>
+          <w:noProof/>
+          <w:color w:val="7030A0"/>
+          <w:sz w:val="28"/>
+          <w:szCs w:val="24"/>
+        </w:rPr>
+        <w:t>Excerpt</w:t>
+      </w:r>
+    </w:p>
+    <w:p>
+      <w:pPr>
+        <w:rPr>
+          <w:noProof/>
+          <w:szCs w:val="24"/>
+        </w:rPr>
+      </w:pPr>
+      <w:r>
+        <w:rPr>
+          <w:noProof/>
+          <w:szCs w:val="24"/>
+        </w:rPr>
+        <w:t>Set the post synopsis here. This text is what is displayed next to the post title on the main page and category display page; so b</w:t>
+      </w:r>
+      <w:r>
+        <w:rPr>
+          <w:noProof/>
+          <w:szCs w:val="24"/>
+        </w:rPr>
+        <w:t>e sure to set it to something.</w:t>
+      </w:r>
+    </w:p>
+    <w:p>
+      <w:pPr>
+        <w:rPr>
+          <w:noProof/>
+          <w:color w:val="808080" w:themeColor="background1" w:themeShade="80"/>
+          <w:sz w:val="28"/>
+          <w:szCs w:val="24"/>
+        </w:rPr>
+      </w:pPr>
+    </w:p>
+    <w:p>
+      <w:pPr>
+        <w:rPr>
+          <w:noProof/>
+          <w:color w:val="808080" w:themeColor="background1" w:themeShade="80"/>
+          <w:sz w:val="28"/>
+          <w:szCs w:val="24"/>
+        </w:rPr>
+      </w:pPr>
+    </w:p>
+    <w:p>
+      <w:pPr>
+        <w:rPr>
+          <w:noProof/>
+          <w:color w:val="808080" w:themeColor="background1" w:themeShade="80"/>
+          <w:sz w:val="28"/>
+          <w:szCs w:val="24"/>
+        </w:rPr>
+      </w:pPr>
+    </w:p>
+    <w:p>
+      <w:pPr>
+        <w:rPr>
+          <w:noProof/>
+          <w:color w:val="808080" w:themeColor="background1" w:themeShade="80"/>
+          <w:sz w:val="28"/>
+          <w:szCs w:val="24"/>
+        </w:rPr>
+      </w:pPr>
+      <w:r>
+        <w:rPr>
+          <w:noProof/>
+          <w:color w:val="808080" w:themeColor="background1" w:themeShade="80"/>
+          <w:sz w:val="28"/>
+          <w:szCs w:val="24"/>
+        </w:rPr>
+        <w:lastRenderedPageBreak/>
+        <w:t>Custom Fields</w:t>
+      </w:r>
+    </w:p>
+    <w:p>
+      <w:pPr>
+        <w:rPr>
+          <w:noProof/>
+          <w:szCs w:val="24"/>
+        </w:rPr>
+      </w:pPr>
+      <w:r>
+        <w:rPr>
+          <w:noProof/>
+          <w:szCs w:val="24"/>
+        </w:rPr>
+        <w:t xml:space="preserve">Here we can set the parameters to display a map associated with a post. Simply add a new custom field named ‘map’ and type in any address (it goes through Google; so names of places also work. E.g. “CCSU” will display a map with a pin on CCSU.) </w:t>
+      </w:r>
+    </w:p>
+    <w:p>
+      <w:pPr>
+        <w:rPr>
+          <w:noProof/>
+          <w:szCs w:val="24"/>
+        </w:rPr>
+      </w:pPr>
+      <w:r>
+        <w:rPr>
+          <w:noProof/>
+          <w:szCs w:val="24"/>
+        </w:rPr>
+        <w:t>Here is what a map with the field set to “CCSU” looks like:</w:t>
+      </w:r>
+    </w:p>
+    <w:p>
+      <w:pPr>
+        <w:rPr>
+          <w:noProof/>
+          <w:szCs w:val="24"/>
+        </w:rPr>
+      </w:pPr>
+      <w:r>
+        <w:rPr>
+          <w:noProof/>
+          <w:szCs w:val="24"/>
+        </w:rPr>
+        <w:drawing>
+          <wp:inline distT="0" distB="0" distL="0" distR="0" wp14:anchorId="32A155BE" wp14:editId="72633A4E">
+            <wp:extent cx="5932805" cy="2147570"/>
+            <wp:effectExtent l="0" t="0" r="0" b="5080"/>
+            <wp:docPr id="21" name="Picture 21"/>
+            <wp:cNvGraphicFramePr>
+              <a:graphicFrameLocks xmlns:a="http://schemas.openxmlformats.org/drawingml/2006/main" noChangeAspect="1"/>
+            </wp:cNvGraphicFramePr>
+            <a:graphic xmlns:a="http://schemas.openxmlformats.org/drawingml/2006/main">
+              <a:graphicData uri="http://schemas.openxmlformats.org/drawingml/2006/picture">
+                <pic:pic xmlns:pic="http://schemas.openxmlformats.org/drawingml/2006/picture">
+                  <pic:nvPicPr>
+                    <pic:cNvPr id="0" name="Picture 9"/>
+                    <pic:cNvPicPr>
+                      <a:picLocks noChangeAspect="1" noChangeArrowheads="1"/>
+                    </pic:cNvPicPr>
+                  </pic:nvPicPr>
+                  <pic:blipFill>
+                    <a:blip r:embed="rId23">
+                      <a:extLst>
+                        <a:ext uri="{28A0092B-C50C-407E-A947-70E740481C1C}">
+                          <a14:useLocalDpi xmlns:a14="http://schemas.microsoft.com/office/drawing/2010/main" val="0"/>
+                        </a:ext>
+                      </a:extLst>
+                    </a:blip>
+                    <a:srcRect/>
+                    <a:stretch>
+                      <a:fillRect/>
+                    </a:stretch>
+                  </pic:blipFill>
+                  <pic:spPr bwMode="auto">
+                    <a:xfrm>
+                      <a:off x="0" y="0"/>
+                      <a:ext cx="5932805" cy="2147570"/>
+                    </a:xfrm>
+                    <a:prstGeom prst="rect">
+                      <a:avLst/>
+                    </a:prstGeom>
+                    <a:noFill/>
+                    <a:ln>
+                      <a:noFill/>
+                    </a:ln>
+                  </pic:spPr>
+                </pic:pic>
+              </a:graphicData>
+            </a:graphic>
+          </wp:inline>
+        </w:drawing>
+      </w:r>
+    </w:p>
+    <w:p>
+      <w:pPr>
+        <w:rPr>
+          <w:noProof/>
+          <w:sz w:val="28"/>
+          <w:szCs w:val="32"/>
+        </w:rPr>
+      </w:pPr>
+      <w:r>
+        <w:rPr>
+          <w:noProof/>
+          <w:sz w:val="28"/>
+          <w:szCs w:val="32"/>
+        </w:rPr>
+        <w:t>Leftovers</w:t>
+      </w:r>
+    </w:p>
+    <w:p>
+      <w:pPr>
+        <w:rPr>
+          <w:noProof/>
+          <w:szCs w:val="32"/>
+        </w:rPr>
+      </w:pPr>
+      <w:r>
+        <w:rPr>
+          <w:noProof/>
+          <w:szCs w:val="32"/>
+        </w:rPr>
+        <w:drawing>
+          <wp:inline distT="0" distB="0" distL="0" distR="0" wp14:anchorId="63C0ABD5" wp14:editId="718D00FD">
+            <wp:extent cx="5039995" cy="2966720"/>
+            <wp:effectExtent l="0" t="0" r="8255" b="5080"/>
+            <wp:docPr id="22" name="Picture 22"/>
+            <wp:cNvGraphicFramePr>
+              <a:graphicFrameLocks xmlns:a="http://schemas.openxmlformats.org/drawingml/2006/main" noChangeAspect="1"/>
+            </wp:cNvGraphicFramePr>
+            <a:graphic xmlns:a="http://schemas.openxmlformats.org/drawingml/2006/main">
+              <a:graphicData uri="http://schemas.openxmlformats.org/drawingml/2006/picture">
+                <pic:pic xmlns:pic="http://schemas.openxmlformats.org/drawingml/2006/picture">
+                  <pic:nvPicPr>
+                    <pic:cNvPr id="0" name="Picture 10"/>
+                    <pic:cNvPicPr>
+                      <a:picLocks noChangeAspect="1" noChangeArrowheads="1"/>
+                    </pic:cNvPicPr>
+                  </pic:nvPicPr>
+                  <pic:blipFill>
+                    <a:blip r:embed="rId24">
+                      <a:extLst>
+                        <a:ext uri="{28A0092B-C50C-407E-A947-70E740481C1C}">
+                          <a14:useLocalDpi xmlns:a14="http://schemas.microsoft.com/office/drawing/2010/main" val="0"/>
+                        </a:ext>
+                      </a:extLst>
+                    </a:blip>
+                    <a:srcRect/>
+                    <a:stretch>
+                      <a:fillRect/>
+                    </a:stretch>
+                  </pic:blipFill>
+                  <pic:spPr bwMode="auto">
+                    <a:xfrm>
+                      <a:off x="0" y="0"/>
+                      <a:ext cx="5039995" cy="2966720"/>
+                    </a:xfrm>
+                    <a:prstGeom prst="rect">
+                      <a:avLst/>
+                    </a:prstGeom>
+                    <a:noFill/>
+                    <a:ln>
+                      <a:noFill/>
+                    </a:ln>
+                  </pic:spPr>
+                </pic:pic>
+              </a:graphicData>
+            </a:graphic>
+          </wp:inline>
+        </w:drawing>
+      </w:r>
+    </w:p>
+    <w:p>
+      <w:pPr>
+        <w:rPr>
+          <w:noProof/>
+          <w:szCs w:val="32"/>
+        </w:rPr>
+      </w:pPr>
+      <w:r>
+        <w:rPr>
+          <w:noProof/>
+          <w:szCs w:val="32"/>
+        </w:rPr>
+        <w:t xml:space="preserve">The </w:t>
+      </w:r>
+      <w:r>
+        <w:rPr>
+          <w:noProof/>
+          <w:szCs w:val="32"/>
+        </w:rPr>
+        <w:t>Discussion field allows you to set comments on or off for a post. The slug post can be ignored – it is used to modify the display URL of a post. And finally, the Author section allows you to select and assign an author to a post.</w:t>
+      </w:r>
+    </w:p>
+    <w:p>
+      <w:pPr>
+        <w:rPr>
+          <w:noProof/>
+          <w:szCs w:val="32"/>
+        </w:rPr>
+      </w:pPr>
+    </w:p>
+    <w:p>
+      <w:pPr>
+        <w:rPr>
+          <w:noProof/>
+          <w:szCs w:val="32"/>
+        </w:rPr>
+      </w:pPr>
+    </w:p>
+    <w:p>
+      <w:pPr>
+        <w:rPr>
+          <w:noProof/>
+          <w:szCs w:val="32"/>
+        </w:rPr>
+      </w:pPr>
+      <w:bookmarkStart w:id="0" w:name="_GoBack"/>
+      <w:bookmarkEnd w:id="0"/>
+    </w:p>
+    <w:p>
+      <w:pPr>
+        <w:rPr>
+          <w:noProof/>
+          <w:sz w:val="24"/>
+          <w:szCs w:val="32"/>
+        </w:rPr>
+      </w:pPr>
+    </w:p>
+    <w:p>
+      <w:pPr>
+        <w:rPr>
+          <w:noProof/>
+          <w:sz w:val="24"/>
+          <w:szCs w:val="24"/>
+        </w:rPr>
+      </w:pPr>
+    </w:p>
+    <w:p>
+      <w:pPr>
+        <w:rPr>
+          <w:noProof/>
+          <w:color w:val="0070C0"/>
+          <w:sz w:val="32"/>
+          <w:szCs w:val="32"/>
+        </w:rPr>
+      </w:pPr>
+    </w:p>
+    <w:p>
+      <w:pPr>
+        <w:rPr>
+          <w:b/>
+          <w:noProof/>
+          <w:color w:val="FF0000"/>
+          <w:sz w:val="32"/>
+          <w:szCs w:val="32"/>
+        </w:rPr>
+      </w:pPr>
+    </w:p>
+    <w:p>
+      <w:pPr>
+        <w:rPr>
+          <w:b/>
+          <w:noProof/>
+          <w:color w:val="FF0000"/>
+          <w:sz w:val="32"/>
+          <w:szCs w:val="32"/>
+        </w:rPr>
+      </w:pPr>
+    </w:p>
+    <w:p>
+      <w:pPr>
+        <w:rPr>
+          <w:noProof/>
+          <w:sz w:val="32"/>
+          <w:szCs w:val="32"/>
         </w:rPr>
       </w:pPr>
     </w:p>
@@ -1363,8 +2510,6 @@
           <w:i w:val="0"/>
         </w:rPr>
       </w:pPr>
-      <w:bookmarkStart w:id="0" w:name="_GoBack"/>
-      <w:bookmarkEnd w:id="0"/>
     </w:p>
     <w:p>
       <w:pPr>
@@ -1920,6 +3065,36 @@
       <w:szCs w:val="18"/>
     </w:rPr>
   </w:style>
+  <w:style w:type="table" w:styleId="TableGrid">
+    <w:name w:val="Table Grid"/>
+    <w:basedOn w:val="TableNormal"/>
+    <w:uiPriority w:val="39"/>
+    <w:rsid w:val="00C00BF8"/>
+    <w:pPr>
+      <w:spacing w:after="0" w:line="240" w:lineRule="auto"/>
+    </w:pPr>
+    <w:tblPr>
+      <w:tblBorders>
+        <w:top w:val="single" w:sz="4" w:space="0" w:color="auto"/>
+        <w:left w:val="single" w:sz="4" w:space="0" w:color="auto"/>
+        <w:bottom w:val="single" w:sz="4" w:space="0" w:color="auto"/>
+        <w:right w:val="single" w:sz="4" w:space="0" w:color="auto"/>
+        <w:insideH w:val="single" w:sz="4" w:space="0" w:color="auto"/>
+        <w:insideV w:val="single" w:sz="4" w:space="0" w:color="auto"/>
+      </w:tblBorders>
+    </w:tblPr>
+  </w:style>
+  <w:style w:type="character" w:styleId="Strong">
+    <w:name w:val="Strong"/>
+    <w:basedOn w:val="DefaultParagraphFont"/>
+    <w:uiPriority w:val="22"/>
+    <w:qFormat/>
+    <w:rsid w:val="009930DD"/>
+    <w:rPr>
+      <w:b/>
+      <w:bCs/>
+    </w:rPr>
+  </w:style>
 </w:styles>
 </file>
 
@@ -2189,7 +3364,7 @@
 </file>
 
 <file path=customXml/itemProps1.xml><?xml version="1.0" encoding="utf-8"?>
-<ds:datastoreItem xmlns:ds="http://schemas.openxmlformats.org/officeDocument/2006/customXml" ds:itemID="{17D2E3DB-DCEC-4233-8F98-FF367E324EBC}">
+<ds:datastoreItem xmlns:ds="http://schemas.openxmlformats.org/officeDocument/2006/customXml" ds:itemID="{BC5C3039-265C-46C8-A7E9-72D4B0F0CA99}">
   <ds:schemaRefs>
     <ds:schemaRef ds:uri="http://schemas.openxmlformats.org/officeDocument/2006/bibliography"/>
   </ds:schemaRefs>

</xml_diff>

<commit_message>
Updated user manual, updated mobile view a little
Now there's a chevron back button
</commit_message>
<xml_diff>
--- a/Proposals/Usermanual.docx
+++ b/Proposals/Usermanual.docx
@@ -9,12 +9,14 @@
           <w:sz w:val="96"/>
         </w:rPr>
       </w:pPr>
+      <w:proofErr w:type="spellStart"/>
       <w:r>
         <w:rPr>
           <w:sz w:val="96"/>
         </w:rPr>
         <w:t>Journalism@CCSU</w:t>
       </w:r>
+      <w:proofErr w:type="spellEnd"/>
     </w:p>
     <w:p>
       <w:pPr>
@@ -187,19 +189,27 @@
         <w:rPr>
           <w:rStyle w:val="SubtleEmphasis"/>
         </w:rPr>
-        <w:t>CS 410 / Dr. Stan Kurkovsky</w:t>
-      </w:r>
-    </w:p>
-    <w:p>
-      <w:pPr>
+        <w:t xml:space="preserve">CS 410 / Dr. Stan </w:t>
+      </w:r>
+      <w:proofErr w:type="spellStart"/>
+      <w:r>
         <w:rPr>
           <w:rStyle w:val="SubtleEmphasis"/>
         </w:rPr>
-      </w:pPr>
-      <w:r>
+        <w:t>Kurkovsky</w:t>
+      </w:r>
+      <w:proofErr w:type="spellEnd"/>
+    </w:p>
+    <w:p>
+      <w:pPr>
         <w:rPr>
           <w:rStyle w:val="SubtleEmphasis"/>
         </w:rPr>
+      </w:pPr>
+      <w:r>
+        <w:rPr>
+          <w:rStyle w:val="SubtleEmphasis"/>
+        </w:rPr>
         <w:t>For CCSU Journalism Department</w:t>
       </w:r>
     </w:p>
@@ -219,8 +229,30 @@
         <w:rPr>
           <w:rStyle w:val="SubtleEmphasis"/>
         </w:rPr>
-        <w:t>John O’Kelly, Owen Morrissey, Steve Lesicka, Chris Kobierowski</w:t>
-      </w:r>
+        <w:t xml:space="preserve">John O’Kelly, Owen Morrissey, Steve </w:t>
+      </w:r>
+      <w:proofErr w:type="spellStart"/>
+      <w:r>
+        <w:rPr>
+          <w:rStyle w:val="SubtleEmphasis"/>
+        </w:rPr>
+        <w:t>Lesicka</w:t>
+      </w:r>
+      <w:proofErr w:type="spellEnd"/>
+      <w:r>
+        <w:rPr>
+          <w:rStyle w:val="SubtleEmphasis"/>
+        </w:rPr>
+        <w:t xml:space="preserve">, Chris </w:t>
+      </w:r>
+      <w:proofErr w:type="spellStart"/>
+      <w:r>
+        <w:rPr>
+          <w:rStyle w:val="SubtleEmphasis"/>
+        </w:rPr>
+        <w:t>Kobierowski</w:t>
+      </w:r>
+      <w:proofErr w:type="spellEnd"/>
     </w:p>
     <w:p>
       <w:pPr>
@@ -247,7 +279,15 @@
         <w:t>We must first place our theme into the themes directory for the WordPress install. Extract the contents of ‘CCSUJournalism.zip’ to the theme directory on the server: ‘</w:t>
       </w:r>
       <w:r>
-        <w:t>\wp-content\themes</w:t>
+        <w:t>\</w:t>
+      </w:r>
+      <w:proofErr w:type="spellStart"/>
+      <w:r>
+        <w:t>wp</w:t>
+      </w:r>
+      <w:proofErr w:type="spellEnd"/>
+      <w:r>
+        <w:t>-content\themes</w:t>
       </w:r>
       <w:r>
         <w:t>’</w:t>
@@ -305,7 +345,15 @@
     </w:p>
     <w:p>
       <w:r>
-        <w:t>/wp-content/</w:t>
+        <w:t>/</w:t>
+      </w:r>
+      <w:proofErr w:type="spellStart"/>
+      <w:r>
+        <w:t>wp</w:t>
+      </w:r>
+      <w:proofErr w:type="spellEnd"/>
+      <w:r>
+        <w:t>-content/</w:t>
       </w:r>
     </w:p>
     <w:p>
@@ -352,7 +400,15 @@
     </w:p>
     <w:p>
       <w:r>
-        <w:t>/wp-content/themes/</w:t>
+        <w:t>/</w:t>
+      </w:r>
+      <w:proofErr w:type="spellStart"/>
+      <w:r>
+        <w:t>wp</w:t>
+      </w:r>
+      <w:proofErr w:type="spellEnd"/>
+      <w:r>
+        <w:t>-content/themes/</w:t>
       </w:r>
     </w:p>
     <w:p>
@@ -483,7 +539,15 @@
         </w:rPr>
       </w:pPr>
       <w:r>
-        <w:t>On this page, select the ccsujournalism theme and press ‘activate’.</w:t>
+        <w:t xml:space="preserve">On this page, select the </w:t>
+      </w:r>
+      <w:proofErr w:type="spellStart"/>
+      <w:r>
+        <w:t>ccsujournalism</w:t>
+      </w:r>
+      <w:proofErr w:type="spellEnd"/>
+      <w:r>
+        <w:t xml:space="preserve"> theme and press ‘activate’.</w:t>
       </w:r>
       <w:r>
         <w:rPr>
@@ -637,14 +701,27 @@
       <w:pPr>
         <w:pStyle w:val="Caption"/>
       </w:pPr>
-      <w:fldSimple w:instr=" SEQ Figure \* ARABIC ">
-        <w:r>
-          <w:rPr>
-            <w:noProof/>
-          </w:rPr>
-          <w:t>1</w:t>
-        </w:r>
-      </w:fldSimple>
+      <w:r>
+        <w:fldChar w:fldCharType="begin"/>
+      </w:r>
+      <w:r>
+        <w:instrText xml:space="preserve"> SEQ Figure \* ARABIC </w:instrText>
+      </w:r>
+      <w:r>
+        <w:fldChar w:fldCharType="separate"/>
+      </w:r>
+      <w:r>
+        <w:rPr>
+          <w:noProof/>
+        </w:rPr>
+        <w:t>1</w:t>
+      </w:r>
+      <w:r>
+        <w:rPr>
+          <w:noProof/>
+        </w:rPr>
+        <w:fldChar w:fldCharType="end"/>
+      </w:r>
       <w:r>
         <w:t xml:space="preserve"> Final Widgets Page</w:t>
       </w:r>
@@ -663,12 +740,34 @@
         <w:rPr>
           <w:b/>
         </w:rPr>
-        <w:t>[\wp-content\themes\cssujournalism</w:t>
-      </w:r>
+        <w:t>[\</w:t>
+      </w:r>
+      <w:proofErr w:type="spellStart"/>
       <w:r>
         <w:rPr>
           <w:b/>
         </w:rPr>
+        <w:t>wp</w:t>
+      </w:r>
+      <w:proofErr w:type="spellEnd"/>
+      <w:r>
+        <w:rPr>
+          <w:b/>
+        </w:rPr>
+        <w:t>-content\themes\</w:t>
+      </w:r>
+      <w:proofErr w:type="spellStart"/>
+      <w:r>
+        <w:rPr>
+          <w:b/>
+        </w:rPr>
+        <w:t>cssujournalism</w:t>
+      </w:r>
+      <w:proofErr w:type="spellEnd"/>
+      <w:r>
+        <w:rPr>
+          <w:b/>
+        </w:rPr>
         <w:t>\</w:t>
       </w:r>
       <w:r>
@@ -687,7 +786,16 @@
         <w:t>t</w:t>
       </w:r>
       <w:r>
-        <w:t>here are two files: sidebar-left.txt and sidebar-right.txt. Open these using any text editor, preferable notepad. These files just contain the embed codes for the widgets so they can easily be pasted in.</w:t>
+        <w:t>here are two files: sidebar-left.txt and sidebar-right.txt. Open these u</w:t>
+      </w:r>
+      <w:r>
+        <w:t>sing any text editor.</w:t>
+      </w:r>
+      <w:r>
+        <w:t xml:space="preserve"> These files contain the embed codes for the widgets </w:t>
+      </w:r>
+      <w:r>
+        <w:t>so they can easily be pasted in. They are already configured for CCSU Journalism’s accounts.</w:t>
       </w:r>
     </w:p>
     <w:p/>
@@ -805,7 +913,13 @@
         <w:rPr>
           <w:noProof/>
         </w:rPr>
-        <w:t>Now, press save. Wordpress will save the configuration in the background.</w:t>
+        <w:t xml:space="preserve">Now, press save. </w:t>
+      </w:r>
+      <w:r>
+        <w:rPr>
+          <w:noProof/>
+        </w:rPr>
+        <w:t>The configuration is saved in the background.</w:t>
       </w:r>
     </w:p>
     <w:p>
@@ -965,6 +1079,7 @@
             <w:r>
               <w:rPr>
                 <w:b/>
+                <w:color w:val="FF0000"/>
               </w:rPr>
               <w:t>Required Categories</w:t>
             </w:r>
@@ -1061,7 +1176,15 @@
     <w:p>
       <w:r>
         <w:lastRenderedPageBreak/>
-        <w:t xml:space="preserve">For the name, enter ‘Top Stories’ (without quotes, exactly as written.) Leave the ‘slug’ field blank and ‘parent’ none. You may provide a description and a custom Glyphicon for the field. When finished, press ‘Add New Category.’ </w:t>
+        <w:t xml:space="preserve">For the name, enter ‘Top Stories’ (without quotes, exactly as written.) Leave the ‘slug’ field blank and ‘parent’ none. You may provide a description and a custom </w:t>
+      </w:r>
+      <w:proofErr w:type="spellStart"/>
+      <w:r>
+        <w:t>Glyphicon</w:t>
+      </w:r>
+      <w:proofErr w:type="spellEnd"/>
+      <w:r>
+        <w:t xml:space="preserve"> for the field. When finished, press ‘Add New Category.’ </w:t>
       </w:r>
     </w:p>
     <w:p>
@@ -1192,7 +1315,23 @@
           <w:rStyle w:val="Emphasis"/>
           <w:i w:val="0"/>
         </w:rPr>
-        <w:t>On this page we can also enable live coverage. This just adds a notification to the navigation bar that indicates that live coverage is currently going on. For more on live coverage, see the live coverage section. When not enabled, the navbar looks like this:</w:t>
+        <w:t xml:space="preserve">On this page we can also enable live coverage. This just adds a notification to the navigation bar that indicates that live coverage is currently going on. For more on live coverage, see the live coverage section. When not enabled, the </w:t>
+      </w:r>
+      <w:proofErr w:type="spellStart"/>
+      <w:r>
+        <w:rPr>
+          <w:rStyle w:val="Emphasis"/>
+          <w:i w:val="0"/>
+        </w:rPr>
+        <w:t>navbar</w:t>
+      </w:r>
+      <w:proofErr w:type="spellEnd"/>
+      <w:r>
+        <w:rPr>
+          <w:rStyle w:val="Emphasis"/>
+          <w:i w:val="0"/>
+        </w:rPr>
+        <w:t xml:space="preserve"> looks like this:</w:t>
       </w:r>
     </w:p>
     <w:p>
@@ -1697,7 +1836,7 @@
           <w:sz w:val="20"/>
           <w:szCs w:val="24"/>
         </w:rPr>
-        <w:t>These fields specify the Title and text body of the post. Standard Wordpress here.</w:t>
+        <w:t>These fields specify the title and text body of the post.</w:t>
       </w:r>
     </w:p>
     <w:p>
@@ -1773,6 +1912,8 @@
         </w:rPr>
         <w:t>Here we can set the tags for the post. There are four important tags that serve functionality for the site. They are:</w:t>
       </w:r>
+      <w:bookmarkStart w:id="0" w:name="_GoBack"/>
+      <w:bookmarkEnd w:id="0"/>
     </w:p>
     <w:tbl>
       <w:tblPr>
@@ -1783,6 +1924,34 @@
       <w:tblGrid>
         <w:gridCol w:w="1439"/>
       </w:tblGrid>
+      <w:tr>
+        <w:trPr>
+          <w:trHeight w:val="257"/>
+        </w:trPr>
+        <w:tc>
+          <w:tcPr>
+            <w:tcW w:w="1439" w:type="dxa"/>
+          </w:tcPr>
+          <w:p>
+            <w:pPr>
+              <w:rPr>
+                <w:b/>
+                <w:noProof/>
+                <w:szCs w:val="24"/>
+              </w:rPr>
+            </w:pPr>
+            <w:r>
+              <w:rPr>
+                <w:b/>
+                <w:noProof/>
+                <w:color w:val="FF0000"/>
+                <w:szCs w:val="24"/>
+              </w:rPr>
+              <w:t>Key Tags</w:t>
+            </w:r>
+          </w:p>
+        </w:tc>
+      </w:tr>
       <w:tr>
         <w:trPr>
           <w:trHeight w:val="257"/>
@@ -2151,7 +2320,14 @@
           <w:noProof/>
           <w:szCs w:val="24"/>
         </w:rPr>
-        <w:t>e sure to set it to something.</w:t>
+        <w:t xml:space="preserve">e sure to set it to something catchy </w:t>
+      </w:r>
+      <w:r>
+        <w:rPr>
+          <w:noProof/>
+          <w:szCs w:val="24"/>
+        </w:rPr>
+        <w:sym w:font="Wingdings" w:char="F04A"/>
       </w:r>
     </w:p>
     <w:p>
@@ -2420,8 +2596,6 @@
           <w:szCs w:val="32"/>
         </w:rPr>
       </w:pPr>
-      <w:bookmarkStart w:id="0" w:name="_GoBack"/>
-      <w:bookmarkEnd w:id="0"/>
     </w:p>
     <w:p>
       <w:pPr>
@@ -3364,7 +3538,7 @@
 </file>
 
 <file path=customXml/itemProps1.xml><?xml version="1.0" encoding="utf-8"?>
-<ds:datastoreItem xmlns:ds="http://schemas.openxmlformats.org/officeDocument/2006/customXml" ds:itemID="{BC5C3039-265C-46C8-A7E9-72D4B0F0CA99}">
+<ds:datastoreItem xmlns:ds="http://schemas.openxmlformats.org/officeDocument/2006/customXml" ds:itemID="{3A820673-D08A-49CA-AFF0-D75B5CD959F5}">
   <ds:schemaRefs>
     <ds:schemaRef ds:uri="http://schemas.openxmlformats.org/officeDocument/2006/bibliography"/>
   </ds:schemaRefs>

</xml_diff>

<commit_message>
Updated: user manual, search, tag page, live
Now the live page is abstracted so it can be edited and they can add
their own embed. Also added a tag page for when a tag is clicked.
Updated the search format
</commit_message>
<xml_diff>
--- a/Proposals/Usermanual.docx
+++ b/Proposals/Usermanual.docx
@@ -9,14 +9,12 @@
           <w:sz w:val="96"/>
         </w:rPr>
       </w:pPr>
-      <w:proofErr w:type="spellStart"/>
       <w:r>
         <w:rPr>
           <w:sz w:val="96"/>
         </w:rPr>
         <w:t>Journalism@CCSU</w:t>
       </w:r>
-      <w:proofErr w:type="spellEnd"/>
     </w:p>
     <w:p>
       <w:pPr>
@@ -189,70 +187,40 @@
         <w:rPr>
           <w:rStyle w:val="SubtleEmphasis"/>
         </w:rPr>
-        <w:t xml:space="preserve">CS 410 / Dr. Stan </w:t>
-      </w:r>
-      <w:proofErr w:type="spellStart"/>
-      <w:r>
+        <w:t>CS 410 / Dr. Stan Kurkovsky</w:t>
+      </w:r>
+    </w:p>
+    <w:p>
+      <w:pPr>
         <w:rPr>
           <w:rStyle w:val="SubtleEmphasis"/>
         </w:rPr>
-        <w:t>Kurkovsky</w:t>
-      </w:r>
-      <w:proofErr w:type="spellEnd"/>
-    </w:p>
-    <w:p>
-      <w:pPr>
+      </w:pPr>
+      <w:r>
         <w:rPr>
           <w:rStyle w:val="SubtleEmphasis"/>
         </w:rPr>
-      </w:pPr>
-      <w:r>
+        <w:t>For CCSU Journalism Department</w:t>
+      </w:r>
+    </w:p>
+    <w:p>
+      <w:pPr>
         <w:rPr>
           <w:rStyle w:val="SubtleEmphasis"/>
         </w:rPr>
-        <w:t>For CCSU Journalism Department</w:t>
-      </w:r>
-    </w:p>
-    <w:p>
-      <w:pPr>
+      </w:pPr>
+      <w:r>
         <w:rPr>
           <w:rStyle w:val="SubtleEmphasis"/>
         </w:rPr>
-      </w:pPr>
+        <w:t xml:space="preserve">Team One: </w:t>
+      </w:r>
       <w:r>
         <w:rPr>
           <w:rStyle w:val="SubtleEmphasis"/>
         </w:rPr>
-        <w:t xml:space="preserve">Team One: </w:t>
-      </w:r>
-      <w:r>
-        <w:rPr>
-          <w:rStyle w:val="SubtleEmphasis"/>
-        </w:rPr>
-        <w:t xml:space="preserve">John O’Kelly, Owen Morrissey, Steve </w:t>
-      </w:r>
-      <w:proofErr w:type="spellStart"/>
-      <w:r>
-        <w:rPr>
-          <w:rStyle w:val="SubtleEmphasis"/>
-        </w:rPr>
-        <w:t>Lesicka</w:t>
-      </w:r>
-      <w:proofErr w:type="spellEnd"/>
-      <w:r>
-        <w:rPr>
-          <w:rStyle w:val="SubtleEmphasis"/>
-        </w:rPr>
-        <w:t xml:space="preserve">, Chris </w:t>
-      </w:r>
-      <w:proofErr w:type="spellStart"/>
-      <w:r>
-        <w:rPr>
-          <w:rStyle w:val="SubtleEmphasis"/>
-        </w:rPr>
-        <w:t>Kobierowski</w:t>
-      </w:r>
-      <w:proofErr w:type="spellEnd"/>
+        <w:t>John O’Kelly, Owen Morrissey, Steve Lesicka, Chris Kobierowski</w:t>
+      </w:r>
     </w:p>
     <w:p>
       <w:pPr>
@@ -279,15 +247,7 @@
         <w:t>We must first place our theme into the themes directory for the WordPress install. Extract the contents of ‘CCSUJournalism.zip’ to the theme directory on the server: ‘</w:t>
       </w:r>
       <w:r>
-        <w:t>\</w:t>
-      </w:r>
-      <w:proofErr w:type="spellStart"/>
-      <w:r>
-        <w:t>wp</w:t>
-      </w:r>
-      <w:proofErr w:type="spellEnd"/>
-      <w:r>
-        <w:t>-content\themes</w:t>
+        <w:t>\wp-content\themes</w:t>
       </w:r>
       <w:r>
         <w:t>’</w:t>
@@ -345,15 +305,7 @@
     </w:p>
     <w:p>
       <w:r>
-        <w:t>/</w:t>
-      </w:r>
-      <w:proofErr w:type="spellStart"/>
-      <w:r>
-        <w:t>wp</w:t>
-      </w:r>
-      <w:proofErr w:type="spellEnd"/>
-      <w:r>
-        <w:t>-content/</w:t>
+        <w:t>/wp-content/</w:t>
       </w:r>
     </w:p>
     <w:p>
@@ -400,15 +352,7 @@
     </w:p>
     <w:p>
       <w:r>
-        <w:t>/</w:t>
-      </w:r>
-      <w:proofErr w:type="spellStart"/>
-      <w:r>
-        <w:t>wp</w:t>
-      </w:r>
-      <w:proofErr w:type="spellEnd"/>
-      <w:r>
-        <w:t>-content/themes/</w:t>
+        <w:t>/wp-content/themes/</w:t>
       </w:r>
     </w:p>
     <w:p>
@@ -539,15 +483,7 @@
         </w:rPr>
       </w:pPr>
       <w:r>
-        <w:t xml:space="preserve">On this page, select the </w:t>
-      </w:r>
-      <w:proofErr w:type="spellStart"/>
-      <w:r>
-        <w:t>ccsujournalism</w:t>
-      </w:r>
-      <w:proofErr w:type="spellEnd"/>
-      <w:r>
-        <w:t xml:space="preserve"> theme and press ‘activate’.</w:t>
+        <w:t>On this page, select the ccsujournalism theme and press ‘activate’.</w:t>
       </w:r>
       <w:r>
         <w:rPr>
@@ -701,27 +637,14 @@
       <w:pPr>
         <w:pStyle w:val="Caption"/>
       </w:pPr>
-      <w:r>
-        <w:fldChar w:fldCharType="begin"/>
-      </w:r>
-      <w:r>
-        <w:instrText xml:space="preserve"> SEQ Figure \* ARABIC </w:instrText>
-      </w:r>
-      <w:r>
-        <w:fldChar w:fldCharType="separate"/>
-      </w:r>
-      <w:r>
-        <w:rPr>
-          <w:noProof/>
-        </w:rPr>
-        <w:t>1</w:t>
-      </w:r>
-      <w:r>
-        <w:rPr>
-          <w:noProof/>
-        </w:rPr>
-        <w:fldChar w:fldCharType="end"/>
-      </w:r>
+      <w:fldSimple w:instr=" SEQ Figure \* ARABIC ">
+        <w:r>
+          <w:rPr>
+            <w:noProof/>
+          </w:rPr>
+          <w:t>1</w:t>
+        </w:r>
+      </w:fldSimple>
       <w:r>
         <w:t xml:space="preserve"> Final Widgets Page</w:t>
       </w:r>
@@ -740,30 +663,8 @@
         <w:rPr>
           <w:b/>
         </w:rPr>
-        <w:t>[\</w:t>
-      </w:r>
-      <w:proofErr w:type="spellStart"/>
-      <w:r>
-        <w:rPr>
-          <w:b/>
-        </w:rPr>
-        <w:t>wp</w:t>
-      </w:r>
-      <w:proofErr w:type="spellEnd"/>
-      <w:r>
-        <w:rPr>
-          <w:b/>
-        </w:rPr>
-        <w:t>-content\themes\</w:t>
-      </w:r>
-      <w:proofErr w:type="spellStart"/>
-      <w:r>
-        <w:rPr>
-          <w:b/>
-        </w:rPr>
-        <w:t>cssujournalism</w:t>
-      </w:r>
-      <w:proofErr w:type="spellEnd"/>
+        <w:t>[\wp-content\themes\cssujournalism</w:t>
+      </w:r>
       <w:r>
         <w:rPr>
           <w:b/>
@@ -1176,15 +1077,7 @@
     <w:p>
       <w:r>
         <w:lastRenderedPageBreak/>
-        <w:t xml:space="preserve">For the name, enter ‘Top Stories’ (without quotes, exactly as written.) Leave the ‘slug’ field blank and ‘parent’ none. You may provide a description and a custom </w:t>
-      </w:r>
-      <w:proofErr w:type="spellStart"/>
-      <w:r>
-        <w:t>Glyphicon</w:t>
-      </w:r>
-      <w:proofErr w:type="spellEnd"/>
-      <w:r>
-        <w:t xml:space="preserve"> for the field. When finished, press ‘Add New Category.’ </w:t>
+        <w:t xml:space="preserve">For the name, enter ‘Top Stories’ (without quotes, exactly as written.) Leave the ‘slug’ field blank and ‘parent’ none. You may provide a description and a custom Glyphicon for the field. When finished, press ‘Add New Category.’ </w:t>
       </w:r>
     </w:p>
     <w:p>
@@ -1315,23 +1208,7 @@
           <w:rStyle w:val="Emphasis"/>
           <w:i w:val="0"/>
         </w:rPr>
-        <w:t xml:space="preserve">On this page we can also enable live coverage. This just adds a notification to the navigation bar that indicates that live coverage is currently going on. For more on live coverage, see the live coverage section. When not enabled, the </w:t>
-      </w:r>
-      <w:proofErr w:type="spellStart"/>
-      <w:r>
-        <w:rPr>
-          <w:rStyle w:val="Emphasis"/>
-          <w:i w:val="0"/>
-        </w:rPr>
-        <w:t>navbar</w:t>
-      </w:r>
-      <w:proofErr w:type="spellEnd"/>
-      <w:r>
-        <w:rPr>
-          <w:rStyle w:val="Emphasis"/>
-          <w:i w:val="0"/>
-        </w:rPr>
-        <w:t xml:space="preserve"> looks like this:</w:t>
+        <w:t>On this page we can also enable live coverage. This just adds a notification to the navigation bar that indicates that live coverage is currently going on. For more on live coverage, see the live coverage section. When not enabled, the navbar looks like this:</w:t>
       </w:r>
     </w:p>
     <w:p>
@@ -1466,6 +1343,397 @@
     </w:p>
     <w:p>
       <w:pPr>
+        <w:rPr>
+          <w:b/>
+          <w:i/>
+          <w:noProof/>
+          <w:sz w:val="32"/>
+        </w:rPr>
+      </w:pPr>
+      <w:r>
+        <w:rPr>
+          <w:b/>
+          <w:i/>
+          <w:noProof/>
+          <w:sz w:val="32"/>
+        </w:rPr>
+        <w:lastRenderedPageBreak/>
+        <w:t>Setting Up</w:t>
+      </w:r>
+      <w:bookmarkStart w:id="0" w:name="_GoBack"/>
+      <w:bookmarkEnd w:id="0"/>
+      <w:r>
+        <w:rPr>
+          <w:b/>
+          <w:i/>
+          <w:noProof/>
+          <w:sz w:val="32"/>
+        </w:rPr>
+        <w:t xml:space="preserve"> Live Coverage</w:t>
+      </w:r>
+    </w:p>
+    <w:p>
+      <w:pPr>
+        <w:rPr>
+          <w:noProof/>
+        </w:rPr>
+      </w:pPr>
+      <w:r>
+        <w:rPr>
+          <w:noProof/>
+        </w:rPr>
+        <w:t>In order to set up for live coverage, you must first obtain an account on one of the various livestreaming websites. Our example used UStream, but any streaming provider that allows for embedded streams (most likely all of them) will work.</w:t>
+      </w:r>
+    </w:p>
+    <w:p>
+      <w:pPr>
+        <w:rPr>
+          <w:noProof/>
+        </w:rPr>
+      </w:pPr>
+      <w:r>
+        <w:rPr>
+          <w:noProof/>
+        </w:rPr>
+        <w:t xml:space="preserve">From the WordPress dashboard, select </w:t>
+      </w:r>
+      <w:r>
+        <w:rPr>
+          <w:b/>
+          <w:noProof/>
+        </w:rPr>
+        <w:t>Pages&gt;Add New</w:t>
+      </w:r>
+      <w:r>
+        <w:rPr>
+          <w:noProof/>
+        </w:rPr>
+        <w:t>.</w:t>
+      </w:r>
+    </w:p>
+    <w:p>
+      <w:pPr>
+        <w:rPr>
+          <w:noProof/>
+        </w:rPr>
+      </w:pPr>
+      <w:r>
+        <w:rPr>
+          <w:noProof/>
+        </w:rPr>
+        <w:drawing>
+          <wp:inline distT="0" distB="0" distL="0" distR="0">
+            <wp:extent cx="5934075" cy="1219200"/>
+            <wp:effectExtent l="0" t="0" r="9525" b="0"/>
+            <wp:docPr id="18" name="Picture 18"/>
+            <wp:cNvGraphicFramePr>
+              <a:graphicFrameLocks xmlns:a="http://schemas.openxmlformats.org/drawingml/2006/main" noChangeAspect="1"/>
+            </wp:cNvGraphicFramePr>
+            <a:graphic xmlns:a="http://schemas.openxmlformats.org/drawingml/2006/main">
+              <a:graphicData uri="http://schemas.openxmlformats.org/drawingml/2006/picture">
+                <pic:pic xmlns:pic="http://schemas.openxmlformats.org/drawingml/2006/picture">
+                  <pic:nvPicPr>
+                    <pic:cNvPr id="0" name="Picture 1"/>
+                    <pic:cNvPicPr>
+                      <a:picLocks noChangeAspect="1" noChangeArrowheads="1"/>
+                    </pic:cNvPicPr>
+                  </pic:nvPicPr>
+                  <pic:blipFill>
+                    <a:blip r:embed="rId17">
+                      <a:extLst>
+                        <a:ext uri="{28A0092B-C50C-407E-A947-70E740481C1C}">
+                          <a14:useLocalDpi xmlns:a14="http://schemas.microsoft.com/office/drawing/2010/main" val="0"/>
+                        </a:ext>
+                      </a:extLst>
+                    </a:blip>
+                    <a:srcRect/>
+                    <a:stretch>
+                      <a:fillRect/>
+                    </a:stretch>
+                  </pic:blipFill>
+                  <pic:spPr bwMode="auto">
+                    <a:xfrm>
+                      <a:off x="0" y="0"/>
+                      <a:ext cx="5934075" cy="1219200"/>
+                    </a:xfrm>
+                    <a:prstGeom prst="rect">
+                      <a:avLst/>
+                    </a:prstGeom>
+                    <a:noFill/>
+                    <a:ln>
+                      <a:noFill/>
+                    </a:ln>
+                  </pic:spPr>
+                </pic:pic>
+              </a:graphicData>
+            </a:graphic>
+          </wp:inline>
+        </w:drawing>
+      </w:r>
+    </w:p>
+    <w:p>
+      <w:pPr>
+        <w:rPr>
+          <w:noProof/>
+        </w:rPr>
+      </w:pPr>
+      <w:r>
+        <w:rPr>
+          <w:noProof/>
+        </w:rPr>
+        <w:t>The resulting page looks similar to adding a regular post, except there are a few steps we must take here.</w:t>
+      </w:r>
+    </w:p>
+    <w:p>
+      <w:pPr>
+        <w:rPr>
+          <w:noProof/>
+        </w:rPr>
+      </w:pPr>
+      <w:r>
+        <w:rPr>
+          <w:noProof/>
+        </w:rPr>
+        <mc:AlternateContent>
+          <mc:Choice Requires="wps">
+            <w:drawing>
+              <wp:anchor distT="0" distB="0" distL="114300" distR="114300" simplePos="0" relativeHeight="251659264" behindDoc="0" locked="0" layoutInCell="1" allowOverlap="1">
+                <wp:simplePos x="0" y="0"/>
+                <wp:positionH relativeFrom="column">
+                  <wp:posOffset>2952750</wp:posOffset>
+                </wp:positionH>
+                <wp:positionV relativeFrom="paragraph">
+                  <wp:posOffset>973455</wp:posOffset>
+                </wp:positionV>
+                <wp:extent cx="619125" cy="180975"/>
+                <wp:effectExtent l="0" t="0" r="28575" b="28575"/>
+                <wp:wrapNone/>
+                <wp:docPr id="24" name="Rectangle 24"/>
+                <wp:cNvGraphicFramePr/>
+                <a:graphic xmlns:a="http://schemas.openxmlformats.org/drawingml/2006/main">
+                  <a:graphicData uri="http://schemas.microsoft.com/office/word/2010/wordprocessingShape">
+                    <wps:wsp>
+                      <wps:cNvSpPr/>
+                      <wps:spPr>
+                        <a:xfrm>
+                          <a:off x="0" y="0"/>
+                          <a:ext cx="619125" cy="180975"/>
+                        </a:xfrm>
+                        <a:prstGeom prst="rect">
+                          <a:avLst/>
+                        </a:prstGeom>
+                        <a:noFill/>
+                        <a:ln>
+                          <a:solidFill>
+                            <a:srgbClr val="FF0000"/>
+                          </a:solidFill>
+                        </a:ln>
+                      </wps:spPr>
+                      <wps:style>
+                        <a:lnRef idx="2">
+                          <a:schemeClr val="accent1">
+                            <a:shade val="50000"/>
+                          </a:schemeClr>
+                        </a:lnRef>
+                        <a:fillRef idx="1">
+                          <a:schemeClr val="accent1"/>
+                        </a:fillRef>
+                        <a:effectRef idx="0">
+                          <a:schemeClr val="accent1"/>
+                        </a:effectRef>
+                        <a:fontRef idx="minor">
+                          <a:schemeClr val="lt1"/>
+                        </a:fontRef>
+                      </wps:style>
+                      <wps:bodyPr rot="0" spcFirstLastPara="0" vertOverflow="overflow" horzOverflow="overflow" vert="horz" wrap="square" lIns="91440" tIns="45720" rIns="91440" bIns="45720" numCol="1" spcCol="0" rtlCol="0" fromWordArt="0" anchor="ctr" anchorCtr="0" forceAA="0" compatLnSpc="1">
+                        <a:prstTxWarp prst="textNoShape">
+                          <a:avLst/>
+                        </a:prstTxWarp>
+                        <a:noAutofit/>
+                      </wps:bodyPr>
+                    </wps:wsp>
+                  </a:graphicData>
+                </a:graphic>
+              </wp:anchor>
+            </w:drawing>
+          </mc:Choice>
+          <mc:Fallback>
+            <w:pict>
+              <v:rect w14:anchorId="483662DE" id="Rectangle 24" o:spid="_x0000_s1026" style="position:absolute;margin-left:232.5pt;margin-top:76.65pt;width:48.75pt;height:14.25pt;z-index:251659264;visibility:visible;mso-wrap-style:square;mso-wrap-distance-left:9pt;mso-wrap-distance-top:0;mso-wrap-distance-right:9pt;mso-wrap-distance-bottom:0;mso-position-horizontal:absolute;mso-position-horizontal-relative:text;mso-position-vertical:absolute;mso-position-vertical-relative:text;v-text-anchor:middle" o:gfxdata="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" filled="f" strokecolor="red" strokeweight="1pt"/>
+            </w:pict>
+          </mc:Fallback>
+        </mc:AlternateContent>
+      </w:r>
+      <w:r>
+        <w:rPr>
+          <w:noProof/>
+        </w:rPr>
+        <w:t xml:space="preserve"> </w:t>
+      </w:r>
+      <w:r>
+        <w:rPr>
+          <w:noProof/>
+        </w:rPr>
+        <w:drawing>
+          <wp:inline distT="0" distB="0" distL="0" distR="0">
+            <wp:extent cx="3608329" cy="3790950"/>
+            <wp:effectExtent l="0" t="0" r="0" b="0"/>
+            <wp:docPr id="23" name="Picture 23"/>
+            <wp:cNvGraphicFramePr>
+              <a:graphicFrameLocks xmlns:a="http://schemas.openxmlformats.org/drawingml/2006/main" noChangeAspect="1"/>
+            </wp:cNvGraphicFramePr>
+            <a:graphic xmlns:a="http://schemas.openxmlformats.org/drawingml/2006/main">
+              <a:graphicData uri="http://schemas.openxmlformats.org/drawingml/2006/picture">
+                <pic:pic xmlns:pic="http://schemas.openxmlformats.org/drawingml/2006/picture">
+                  <pic:nvPicPr>
+                    <pic:cNvPr id="0" name="Picture 3"/>
+                    <pic:cNvPicPr>
+                      <a:picLocks noChangeAspect="1" noChangeArrowheads="1"/>
+                    </pic:cNvPicPr>
+                  </pic:nvPicPr>
+                  <pic:blipFill>
+                    <a:blip r:embed="rId18">
+                      <a:extLst>
+                        <a:ext uri="{28A0092B-C50C-407E-A947-70E740481C1C}">
+                          <a14:useLocalDpi xmlns:a14="http://schemas.microsoft.com/office/drawing/2010/main" val="0"/>
+                        </a:ext>
+                      </a:extLst>
+                    </a:blip>
+                    <a:srcRect/>
+                    <a:stretch>
+                      <a:fillRect/>
+                    </a:stretch>
+                  </pic:blipFill>
+                  <pic:spPr bwMode="auto">
+                    <a:xfrm>
+                      <a:off x="0" y="0"/>
+                      <a:ext cx="3610794" cy="3793540"/>
+                    </a:xfrm>
+                    <a:prstGeom prst="rect">
+                      <a:avLst/>
+                    </a:prstGeom>
+                    <a:noFill/>
+                    <a:ln>
+                      <a:noFill/>
+                    </a:ln>
+                  </pic:spPr>
+                </pic:pic>
+              </a:graphicData>
+            </a:graphic>
+          </wp:inline>
+        </w:drawing>
+      </w:r>
+    </w:p>
+    <w:p>
+      <w:pPr>
+        <w:rPr>
+          <w:noProof/>
+        </w:rPr>
+      </w:pPr>
+      <w:r>
+        <w:rPr>
+          <w:noProof/>
+        </w:rPr>
+        <w:t>Set the title to whatever you would like. Here we chose ‘Live’. Be sure to set the editor mode to “Text” rather than visual when pasting in the embed code for the live stream into the editor.</w:t>
+      </w:r>
+    </w:p>
+    <w:p>
+      <w:pPr>
+        <w:rPr>
+          <w:noProof/>
+        </w:rPr>
+      </w:pPr>
+      <w:r>
+        <w:rPr>
+          <w:b/>
+          <w:noProof/>
+        </w:rPr>
+        <w:t>Finally, set the pages ‘slug’ to ‘live’. This is regardless of the title you chose</w:t>
+      </w:r>
+      <w:r>
+        <w:rPr>
+          <w:b/>
+          <w:noProof/>
+        </w:rPr>
+        <w:t xml:space="preserve">. </w:t>
+      </w:r>
+      <w:r>
+        <w:rPr>
+          <w:noProof/>
+        </w:rPr>
+        <w:t xml:space="preserve"> </w:t>
+      </w:r>
+    </w:p>
+    <w:p>
+      <w:pPr>
+        <w:rPr>
+          <w:noProof/>
+        </w:rPr>
+      </w:pPr>
+      <w:r>
+        <w:rPr>
+          <w:noProof/>
+        </w:rPr>
+        <w:drawing>
+          <wp:anchor distT="0" distB="0" distL="114300" distR="114300" simplePos="0" relativeHeight="251660288" behindDoc="0" locked="0" layoutInCell="1" allowOverlap="1" wp14:anchorId="4C85B817" wp14:editId="40F42AF0">
+            <wp:simplePos x="0" y="0"/>
+            <wp:positionH relativeFrom="margin">
+              <wp:align>left</wp:align>
+            </wp:positionH>
+            <wp:positionV relativeFrom="paragraph">
+              <wp:posOffset>8255</wp:posOffset>
+            </wp:positionV>
+            <wp:extent cx="827405" cy="495300"/>
+            <wp:effectExtent l="0" t="0" r="0" b="0"/>
+            <wp:wrapNone/>
+            <wp:docPr id="25" name="Picture 25"/>
+            <wp:cNvGraphicFramePr>
+              <a:graphicFrameLocks xmlns:a="http://schemas.openxmlformats.org/drawingml/2006/main" noChangeAspect="1"/>
+            </wp:cNvGraphicFramePr>
+            <a:graphic xmlns:a="http://schemas.openxmlformats.org/drawingml/2006/main">
+              <a:graphicData uri="http://schemas.openxmlformats.org/drawingml/2006/picture">
+                <pic:pic xmlns:pic="http://schemas.openxmlformats.org/drawingml/2006/picture">
+                  <pic:nvPicPr>
+                    <pic:cNvPr id="0" name="Picture 4"/>
+                    <pic:cNvPicPr>
+                      <a:picLocks noChangeAspect="1" noChangeArrowheads="1"/>
+                    </pic:cNvPicPr>
+                  </pic:nvPicPr>
+                  <pic:blipFill>
+                    <a:blip r:embed="rId19">
+                      <a:extLst>
+                        <a:ext uri="{28A0092B-C50C-407E-A947-70E740481C1C}">
+                          <a14:useLocalDpi xmlns:a14="http://schemas.microsoft.com/office/drawing/2010/main" val="0"/>
+                        </a:ext>
+                      </a:extLst>
+                    </a:blip>
+                    <a:srcRect/>
+                    <a:stretch>
+                      <a:fillRect/>
+                    </a:stretch>
+                  </pic:blipFill>
+                  <pic:spPr bwMode="auto">
+                    <a:xfrm>
+                      <a:off x="0" y="0"/>
+                      <a:ext cx="827405" cy="495300"/>
+                    </a:xfrm>
+                    <a:prstGeom prst="rect">
+                      <a:avLst/>
+                    </a:prstGeom>
+                    <a:noFill/>
+                    <a:ln>
+                      <a:noFill/>
+                    </a:ln>
+                  </pic:spPr>
+                </pic:pic>
+              </a:graphicData>
+            </a:graphic>
+          </wp:anchor>
+        </w:drawing>
+      </w:r>
+    </w:p>
+    <w:p>
+      <w:pPr>
         <w:pStyle w:val="Title"/>
       </w:pPr>
       <w:r>
@@ -1516,7 +1784,7 @@
                     </pic:cNvPicPr>
                   </pic:nvPicPr>
                   <pic:blipFill>
-                    <a:blip r:embed="rId17">
+                    <a:blip r:embed="rId20">
                       <a:extLst>
                         <a:ext uri="{28A0092B-C50C-407E-A947-70E740481C1C}">
                           <a14:useLocalDpi xmlns:a14="http://schemas.microsoft.com/office/drawing/2010/main" val="0"/>
@@ -1576,7 +1844,7 @@
                     </pic:cNvPicPr>
                   </pic:nvPicPr>
                   <pic:blipFill>
-                    <a:blip r:embed="rId18">
+                    <a:blip r:embed="rId21">
                       <a:extLst>
                         <a:ext uri="{28A0092B-C50C-407E-A947-70E740481C1C}">
                           <a14:useLocalDpi xmlns:a14="http://schemas.microsoft.com/office/drawing/2010/main" val="0"/>
@@ -1636,7 +1904,7 @@
                     </pic:cNvPicPr>
                   </pic:nvPicPr>
                   <pic:blipFill>
-                    <a:blip r:embed="rId19">
+                    <a:blip r:embed="rId22">
                       <a:extLst>
                         <a:ext uri="{28A0092B-C50C-407E-A947-70E740481C1C}">
                           <a14:useLocalDpi xmlns:a14="http://schemas.microsoft.com/office/drawing/2010/main" val="0"/>
@@ -1724,7 +1992,7 @@
                     </pic:cNvPicPr>
                   </pic:nvPicPr>
                   <pic:blipFill>
-                    <a:blip r:embed="rId20">
+                    <a:blip r:embed="rId23">
                       <a:extLst>
                         <a:ext uri="{28A0092B-C50C-407E-A947-70E740481C1C}">
                           <a14:useLocalDpi xmlns:a14="http://schemas.microsoft.com/office/drawing/2010/main" val="0"/>
@@ -1912,8 +2180,6 @@
         </w:rPr>
         <w:t>Here we can set the tags for the post. There are four important tags that serve functionality for the site. They are:</w:t>
       </w:r>
-      <w:bookmarkStart w:id="0" w:name="_GoBack"/>
-      <w:bookmarkEnd w:id="0"/>
     </w:p>
     <w:tbl>
       <w:tblPr>
@@ -2106,7 +2372,7 @@
                     </pic:cNvPicPr>
                   </pic:nvPicPr>
                   <pic:blipFill>
-                    <a:blip r:embed="rId21">
+                    <a:blip r:embed="rId24">
                       <a:extLst>
                         <a:ext uri="{28A0092B-C50C-407E-A947-70E740481C1C}">
                           <a14:useLocalDpi xmlns:a14="http://schemas.microsoft.com/office/drawing/2010/main" val="0"/>
@@ -2170,7 +2436,25 @@
           <w:szCs w:val="32"/>
         </w:rPr>
         <w:lastRenderedPageBreak/>
-        <w:t>Featured Image a.k.a Thumbnail / Carousel image</w:t>
+        <w:t>Featured Ima</w:t>
+      </w:r>
+      <w:r>
+        <w:rPr>
+          <w:noProof/>
+          <w:color w:val="0070C0"/>
+          <w:sz w:val="32"/>
+          <w:szCs w:val="32"/>
+        </w:rPr>
+        <w:t>ge a.k.a Thumbnail / Carousel Im</w:t>
+      </w:r>
+      <w:r>
+        <w:rPr>
+          <w:noProof/>
+          <w:color w:val="0070C0"/>
+          <w:sz w:val="32"/>
+          <w:szCs w:val="32"/>
+        </w:rPr>
+        <w:t>age</w:t>
       </w:r>
     </w:p>
     <w:p>
@@ -2218,7 +2502,7 @@
                     </pic:cNvPicPr>
                   </pic:nvPicPr>
                   <pic:blipFill>
-                    <a:blip r:embed="rId22">
+                    <a:blip r:embed="rId25">
                       <a:extLst>
                         <a:ext uri="{28A0092B-C50C-407E-A947-70E740481C1C}">
                           <a14:useLocalDpi xmlns:a14="http://schemas.microsoft.com/office/drawing/2010/main" val="0"/>
@@ -2440,7 +2724,7 @@
                     </pic:cNvPicPr>
                   </pic:nvPicPr>
                   <pic:blipFill>
-                    <a:blip r:embed="rId23">
+                    <a:blip r:embed="rId26">
                       <a:extLst>
                         <a:ext uri="{28A0092B-C50C-407E-A947-70E740481C1C}">
                           <a14:useLocalDpi xmlns:a14="http://schemas.microsoft.com/office/drawing/2010/main" val="0"/>
@@ -2519,7 +2803,7 @@
                     </pic:cNvPicPr>
                   </pic:nvPicPr>
                   <pic:blipFill>
-                    <a:blip r:embed="rId24">
+                    <a:blip r:embed="rId27">
                       <a:extLst>
                         <a:ext uri="{28A0092B-C50C-407E-A947-70E740481C1C}">
                           <a14:useLocalDpi xmlns:a14="http://schemas.microsoft.com/office/drawing/2010/main" val="0"/>
@@ -2591,12 +2875,13 @@
     </w:p>
     <w:p>
       <w:pPr>
-        <w:rPr>
-          <w:noProof/>
-          <w:szCs w:val="32"/>
-        </w:rPr>
-      </w:pPr>
-    </w:p>
+        <w:pStyle w:val="Title"/>
+        <w:rPr>
+          <w:noProof/>
+        </w:rPr>
+      </w:pPr>
+    </w:p>
+    <w:p/>
     <w:p>
       <w:pPr>
         <w:rPr>
@@ -3538,7 +3823,7 @@
 </file>
 
 <file path=customXml/itemProps1.xml><?xml version="1.0" encoding="utf-8"?>
-<ds:datastoreItem xmlns:ds="http://schemas.openxmlformats.org/officeDocument/2006/customXml" ds:itemID="{3A820673-D08A-49CA-AFF0-D75B5CD959F5}">
+<ds:datastoreItem xmlns:ds="http://schemas.openxmlformats.org/officeDocument/2006/customXml" ds:itemID="{DC336167-9AB1-4358-8036-7CFC556B52AB}">
   <ds:schemaRefs>
     <ds:schemaRef ds:uri="http://schemas.openxmlformats.org/officeDocument/2006/bibliography"/>
   </ds:schemaRefs>

</xml_diff>

<commit_message>
Updated user manual, deleted deprecated platform
</commit_message>
<xml_diff>
--- a/Proposals/Usermanual.docx
+++ b/Proposals/Usermanual.docx
@@ -193,70 +193,58 @@
         <w:rPr>
           <w:rStyle w:val="SubtleEmphasis"/>
         </w:rPr>
-        <w:t xml:space="preserve"> Dr. Stan </w:t>
-      </w:r>
-      <w:proofErr w:type="spellStart"/>
-      <w:r>
+        <w:t xml:space="preserve"> Dr. Stan Kurkovsky</w:t>
+      </w:r>
+    </w:p>
+    <w:p>
+      <w:pPr>
         <w:rPr>
           <w:rStyle w:val="SubtleEmphasis"/>
         </w:rPr>
-        <w:t>Kurkovsky</w:t>
-      </w:r>
-      <w:proofErr w:type="spellEnd"/>
-    </w:p>
-    <w:p>
-      <w:pPr>
+      </w:pPr>
+      <w:r>
         <w:rPr>
           <w:rStyle w:val="SubtleEmphasis"/>
         </w:rPr>
-      </w:pPr>
+        <w:t>For CCSU Journalism Department</w:t>
+      </w:r>
       <w:r>
         <w:rPr>
           <w:rStyle w:val="SubtleEmphasis"/>
         </w:rPr>
-        <w:t>For CCSU Journalism Department</w:t>
-      </w:r>
-    </w:p>
-    <w:p>
-      <w:pPr>
+        <w:t xml:space="preserve"> </w:t>
+      </w:r>
+      <w:r>
         <w:rPr>
           <w:rStyle w:val="SubtleEmphasis"/>
         </w:rPr>
-      </w:pPr>
+        <w:t xml:space="preserve">Under Guidance </w:t>
+      </w:r>
       <w:r>
         <w:rPr>
           <w:rStyle w:val="SubtleEmphasis"/>
         </w:rPr>
+        <w:t>of Dr. Vivian Martin</w:t>
+      </w:r>
+    </w:p>
+    <w:p>
+      <w:pPr>
+        <w:rPr>
+          <w:rStyle w:val="SubtleEmphasis"/>
+        </w:rPr>
+      </w:pPr>
+      <w:r>
+        <w:rPr>
+          <w:rStyle w:val="SubtleEmphasis"/>
+        </w:rPr>
         <w:t xml:space="preserve">Team One: </w:t>
       </w:r>
       <w:r>
         <w:rPr>
           <w:rStyle w:val="SubtleEmphasis"/>
         </w:rPr>
-        <w:t xml:space="preserve">John O’Kelly, Owen Morrissey, Steve </w:t>
-      </w:r>
-      <w:proofErr w:type="spellStart"/>
-      <w:r>
-        <w:rPr>
-          <w:rStyle w:val="SubtleEmphasis"/>
-        </w:rPr>
-        <w:t>Lesicka</w:t>
-      </w:r>
-      <w:proofErr w:type="spellEnd"/>
-      <w:r>
-        <w:rPr>
-          <w:rStyle w:val="SubtleEmphasis"/>
-        </w:rPr>
-        <w:t xml:space="preserve">, Chris </w:t>
-      </w:r>
-      <w:proofErr w:type="spellStart"/>
-      <w:r>
-        <w:rPr>
-          <w:rStyle w:val="SubtleEmphasis"/>
-        </w:rPr>
-        <w:t>Kobierowski</w:t>
-      </w:r>
-      <w:proofErr w:type="spellEnd"/>
+        <w:t>John O’Kelly, Owen Morrissey, Steve Lesicka, Chris Kobierowski</w:t>
+      </w:r>
     </w:p>
     <w:p>
       <w:pPr>
@@ -283,15 +271,7 @@
         <w:t>We must first place our theme into the themes directory for the WordPress install. Extract the contents of ‘CCSUJournalism.zip’ to the theme directory on the server: ‘</w:t>
       </w:r>
       <w:r>
-        <w:t>\</w:t>
-      </w:r>
-      <w:proofErr w:type="spellStart"/>
-      <w:r>
-        <w:t>wp</w:t>
-      </w:r>
-      <w:proofErr w:type="spellEnd"/>
-      <w:r>
-        <w:t>-content\themes</w:t>
+        <w:t>\wp-content\themes</w:t>
       </w:r>
       <w:r>
         <w:t>’</w:t>
@@ -349,15 +329,7 @@
     </w:p>
     <w:p>
       <w:r>
-        <w:t>/</w:t>
-      </w:r>
-      <w:proofErr w:type="spellStart"/>
-      <w:r>
-        <w:t>wp</w:t>
-      </w:r>
-      <w:proofErr w:type="spellEnd"/>
-      <w:r>
-        <w:t>-content/</w:t>
+        <w:t>/wp-content/</w:t>
       </w:r>
     </w:p>
     <w:p>
@@ -404,15 +376,7 @@
     </w:p>
     <w:p>
       <w:r>
-        <w:t>/</w:t>
-      </w:r>
-      <w:proofErr w:type="spellStart"/>
-      <w:r>
-        <w:t>wp</w:t>
-      </w:r>
-      <w:proofErr w:type="spellEnd"/>
-      <w:r>
-        <w:t>-content/themes/</w:t>
+        <w:t>/wp-content/themes/</w:t>
       </w:r>
     </w:p>
     <w:p>
@@ -543,15 +507,7 @@
         </w:rPr>
       </w:pPr>
       <w:r>
-        <w:t xml:space="preserve">On this page, select the </w:t>
-      </w:r>
-      <w:proofErr w:type="spellStart"/>
-      <w:r>
-        <w:t>ccsujournalism</w:t>
-      </w:r>
-      <w:proofErr w:type="spellEnd"/>
-      <w:r>
-        <w:t xml:space="preserve"> theme and press ‘activate’.</w:t>
+        <w:t>On this page, select the ccsujournalism theme and press ‘activate’.</w:t>
       </w:r>
       <w:r>
         <w:rPr>
@@ -705,14 +661,27 @@
       <w:pPr>
         <w:pStyle w:val="Caption"/>
       </w:pPr>
-      <w:fldSimple w:instr=" SEQ Figure \* ARABIC ">
-        <w:r>
-          <w:rPr>
-            <w:noProof/>
-          </w:rPr>
-          <w:t>1</w:t>
-        </w:r>
-      </w:fldSimple>
+      <w:r>
+        <w:fldChar w:fldCharType="begin"/>
+      </w:r>
+      <w:r>
+        <w:instrText xml:space="preserve"> SEQ Figure \* ARABIC </w:instrText>
+      </w:r>
+      <w:r>
+        <w:fldChar w:fldCharType="separate"/>
+      </w:r>
+      <w:r>
+        <w:rPr>
+          <w:noProof/>
+        </w:rPr>
+        <w:t>1</w:t>
+      </w:r>
+      <w:r>
+        <w:rPr>
+          <w:noProof/>
+        </w:rPr>
+        <w:fldChar w:fldCharType="end"/>
+      </w:r>
       <w:r>
         <w:t xml:space="preserve"> Final Widgets Page</w:t>
       </w:r>
@@ -731,46 +700,24 @@
         <w:rPr>
           <w:b/>
         </w:rPr>
-        <w:t>[\</w:t>
-      </w:r>
-      <w:proofErr w:type="spellStart"/>
+        <w:t>[\wp-content\themes\cssujournalism</w:t>
+      </w:r>
       <w:r>
         <w:rPr>
           <w:b/>
         </w:rPr>
-        <w:t>wp</w:t>
-      </w:r>
-      <w:proofErr w:type="spellEnd"/>
+        <w:t>\</w:t>
+      </w:r>
       <w:r>
         <w:rPr>
           <w:b/>
         </w:rPr>
-        <w:t>-content\themes\</w:t>
-      </w:r>
-      <w:proofErr w:type="spellStart"/>
+        <w:t>]</w:t>
+      </w:r>
       <w:r>
         <w:rPr>
           <w:b/>
         </w:rPr>
-        <w:t>cssujournalism</w:t>
-      </w:r>
-      <w:proofErr w:type="spellEnd"/>
-      <w:r>
-        <w:rPr>
-          <w:b/>
-        </w:rPr>
-        <w:t>\</w:t>
-      </w:r>
-      <w:r>
-        <w:rPr>
-          <w:b/>
-        </w:rPr>
-        <w:t>]</w:t>
-      </w:r>
-      <w:r>
-        <w:rPr>
-          <w:b/>
-        </w:rPr>
         <w:t xml:space="preserve"> </w:t>
       </w:r>
       <w:r>
@@ -786,7 +733,10 @@
         <w:t xml:space="preserve"> These files contain the embed codes for the widgets </w:t>
       </w:r>
       <w:r>
-        <w:t>so they can easily be pasted in. They are already configured for CCSU Journalism’s accounts.</w:t>
+        <w:t>so they can easily be pasted in. They are already configured for CCSU J</w:t>
+      </w:r>
+      <w:r>
+        <w:t xml:space="preserve">ournalism’s accounts. </w:t>
       </w:r>
     </w:p>
     <w:p/>
@@ -925,6 +875,12 @@
         </w:rPr>
         <w:t xml:space="preserve">Repeat this process, but for the right sidebar and using the sidebar-right.txt file for the Facebook embed. For the right sidebar, it will be nice to add a search bar. In order to do this, simply drag over the ‘Search’ widget. Leave the title empty, as it looks best without an added title (It defaults to Search). </w:t>
       </w:r>
+      <w:r>
+        <w:rPr>
+          <w:noProof/>
+        </w:rPr>
+        <w:t>The widgets will display in the same order as they are presented in this view.</w:t>
+      </w:r>
     </w:p>
     <w:p>
       <w:pPr>
@@ -964,13 +920,6 @@
         </w:rPr>
         <w:t>When these steps are completed, the left and right sidebars should appear on the site.</w:t>
       </w:r>
-    </w:p>
-    <w:p>
-      <w:pPr>
-        <w:rPr>
-          <w:noProof/>
-        </w:rPr>
-      </w:pPr>
     </w:p>
     <w:p>
       <w:pPr>
@@ -1167,15 +1116,7 @@
     <w:p>
       <w:r>
         <w:lastRenderedPageBreak/>
-        <w:t xml:space="preserve">For the name, enter ‘Top Stories’ (without quotes, exactly as written.) Leave the ‘slug’ field blank and ‘parent’ none. You may provide a description and a custom </w:t>
-      </w:r>
-      <w:proofErr w:type="spellStart"/>
-      <w:r>
-        <w:t>Glyphicon</w:t>
-      </w:r>
-      <w:proofErr w:type="spellEnd"/>
-      <w:r>
-        <w:t xml:space="preserve"> for the field. When finished, press ‘Add New Category.’ </w:t>
+        <w:t xml:space="preserve">For the name, enter ‘Top Stories’ (without quotes, exactly as written.) Leave the ‘slug’ field blank and ‘parent’ none. You may provide a description and a custom Glyphicon for the field. When finished, press ‘Add New Category.’ </w:t>
       </w:r>
     </w:p>
     <w:p>
@@ -1306,23 +1247,7 @@
           <w:rStyle w:val="Emphasis"/>
           <w:i w:val="0"/>
         </w:rPr>
-        <w:t xml:space="preserve">On this page we can also enable live coverage. This just adds a notification to the navigation bar that indicates that live coverage is currently going on. For more on live coverage, see the live coverage section. When not enabled, the </w:t>
-      </w:r>
-      <w:proofErr w:type="spellStart"/>
-      <w:r>
-        <w:rPr>
-          <w:rStyle w:val="Emphasis"/>
-          <w:i w:val="0"/>
-        </w:rPr>
-        <w:t>navbar</w:t>
-      </w:r>
-      <w:proofErr w:type="spellEnd"/>
-      <w:r>
-        <w:rPr>
-          <w:rStyle w:val="Emphasis"/>
-          <w:i w:val="0"/>
-        </w:rPr>
-        <w:t xml:space="preserve"> looks like this:</w:t>
+        <w:t>On this page we can also enable live coverage. This just adds a notification to the navigation bar that indicates that live coverage is currently going on. For more on live coverage, see the live coverage section. When not enabled, the navbar looks like this:</w:t>
       </w:r>
     </w:p>
     <w:p>
@@ -1760,14 +1685,14 @@
           <w:b/>
           <w:noProof/>
         </w:rPr>
-        <w:t>Finally, set the pages ‘slug’ to ‘live’. This is regardless of the title you chose</w:t>
+        <w:t>Finally, set the pages ‘slug’ to ‘live’. This is regardless of th</w:t>
       </w:r>
       <w:r>
         <w:rPr>
           <w:b/>
           <w:noProof/>
         </w:rPr>
-        <w:t xml:space="preserve">. </w:t>
+        <w:t>e chosen title.</w:t>
       </w:r>
       <w:r>
         <w:rPr>
@@ -2254,7 +2179,28 @@
           <w:noProof/>
           <w:szCs w:val="24"/>
         </w:rPr>
-        <w:t xml:space="preserve">Here we can select which category or categories to assign a post to. If the post is in the category ‘Top Stories’ or ‘Videos’, special properties are assigned to those posts. Top Stories are displayed on the Carousel on the homepage, and Videos are shown in the video category as well as assigned a video glyph when displayed indicating that the post is a video. </w:t>
+        <w:t>Here we can select which category or categories to assign a post to. If the post is in the category ‘Top Stories’ or ‘Videos’, special properties are assigned to those posts. Top Stories are displayed on the</w:t>
+      </w:r>
+      <w:r>
+        <w:rPr>
+          <w:noProof/>
+          <w:szCs w:val="24"/>
+        </w:rPr>
+        <w:t xml:space="preserve"> carousel and v</w:t>
+      </w:r>
+      <w:r>
+        <w:rPr>
+          <w:noProof/>
+          <w:szCs w:val="24"/>
+        </w:rPr>
+        <w:t>ideos are shown i</w:t>
+      </w:r>
+      <w:r>
+        <w:rPr>
+          <w:noProof/>
+          <w:szCs w:val="24"/>
+        </w:rPr>
+        <w:t xml:space="preserve">n the video category. </w:t>
       </w:r>
     </w:p>
     <w:p>
@@ -2290,7 +2236,21 @@
           <w:noProof/>
           <w:szCs w:val="24"/>
         </w:rPr>
-        <w:t>Here we can set the tags for the post. There are four important tags that serve functionality for the site. They are:</w:t>
+        <w:t>Here we can set the t</w:t>
+      </w:r>
+      <w:r>
+        <w:rPr>
+          <w:noProof/>
+          <w:szCs w:val="24"/>
+        </w:rPr>
+        <w:t>ags for the post. There are a few</w:t>
+      </w:r>
+      <w:r>
+        <w:rPr>
+          <w:noProof/>
+          <w:szCs w:val="24"/>
+        </w:rPr>
+        <w:t xml:space="preserve"> important tags that serve functionality for the site. They are:</w:t>
       </w:r>
     </w:p>
     <w:tbl>
@@ -2300,15 +2260,17 @@
         <w:tblLook w:val="04A0" w:firstRow="1" w:lastRow="0" w:firstColumn="1" w:lastColumn="0" w:noHBand="0" w:noVBand="1"/>
       </w:tblPr>
       <w:tblGrid>
-        <w:gridCol w:w="1439"/>
+        <w:gridCol w:w="1605"/>
+        <w:gridCol w:w="1121"/>
+        <w:gridCol w:w="6624"/>
       </w:tblGrid>
       <w:tr>
         <w:trPr>
-          <w:trHeight w:val="257"/>
+          <w:trHeight w:val="240"/>
         </w:trPr>
         <w:tc>
           <w:tcPr>
-            <w:tcW w:w="1439" w:type="dxa"/>
+            <w:tcW w:w="1723" w:type="dxa"/>
           </w:tcPr>
           <w:p>
             <w:pPr>
@@ -2329,14 +2291,101 @@
             </w:r>
           </w:p>
         </w:tc>
+        <w:tc>
+          <w:tcPr>
+            <w:tcW w:w="1242" w:type="dxa"/>
+          </w:tcPr>
+          <w:p>
+            <w:pPr>
+              <w:rPr>
+                <w:b/>
+                <w:noProof/>
+                <w:color w:val="FF0000"/>
+                <w:szCs w:val="24"/>
+              </w:rPr>
+            </w:pPr>
+            <w:r>
+              <w:rPr>
+                <w:b/>
+                <w:noProof/>
+                <w:color w:val="FF0000"/>
+                <w:szCs w:val="24"/>
+              </w:rPr>
+              <w:t>Glyph Tags</w:t>
+            </w:r>
+          </w:p>
+        </w:tc>
+        <w:tc>
+          <w:tcPr>
+            <w:tcW w:w="5580" w:type="dxa"/>
+            <w:vMerge w:val="restart"/>
+          </w:tcPr>
+          <w:p>
+            <w:pPr>
+              <w:rPr>
+                <w:noProof/>
+                <w:szCs w:val="24"/>
+              </w:rPr>
+            </w:pPr>
+            <w:r>
+              <w:rPr>
+                <w:noProof/>
+                <w:szCs w:val="24"/>
+              </w:rPr>
+              <w:t>Glyph tags are used to signal that a post should have a media glyph assigned to it. The media glyphs are displayed everywhere the post is refer</w:t>
+            </w:r>
+            <w:r>
+              <w:rPr>
+                <w:noProof/>
+                <w:szCs w:val="24"/>
+              </w:rPr>
+              <w:t>enced:</w:t>
+            </w:r>
+          </w:p>
+          <w:p>
+            <w:pPr>
+              <w:rPr>
+                <w:noProof/>
+                <w:szCs w:val="24"/>
+              </w:rPr>
+            </w:pPr>
+            <w:r>
+              <w:object w:dxaOrig="8100" w:dyaOrig="1770">
+                <v:shapetype id="_x0000_t75" coordsize="21600,21600" o:spt="75" o:preferrelative="t" path="m@4@5l@4@11@9@11@9@5xe" filled="f" stroked="f">
+                  <v:stroke joinstyle="miter"/>
+                  <v:formulas>
+                    <v:f eqn="if lineDrawn pixelLineWidth 0"/>
+                    <v:f eqn="sum @0 1 0"/>
+                    <v:f eqn="sum 0 0 @1"/>
+                    <v:f eqn="prod @2 1 2"/>
+                    <v:f eqn="prod @3 21600 pixelWidth"/>
+                    <v:f eqn="prod @3 21600 pixelHeight"/>
+                    <v:f eqn="sum @0 0 1"/>
+                    <v:f eqn="prod @6 1 2"/>
+                    <v:f eqn="prod @7 21600 pixelWidth"/>
+                    <v:f eqn="sum @8 21600 0"/>
+                    <v:f eqn="prod @7 21600 pixelHeight"/>
+                    <v:f eqn="sum @10 21600 0"/>
+                  </v:formulas>
+                  <v:path o:extrusionok="f" gradientshapeok="t" o:connecttype="rect"/>
+                  <o:lock v:ext="edit" aspectratio="t"/>
+                </v:shapetype>
+                <v:shape id="_x0000_i1025" type="#_x0000_t75" style="width:320.25pt;height:69.75pt" o:ole="">
+                  <v:imagedata r:id="rId24" o:title=""/>
+                </v:shape>
+                <o:OLEObject Type="Embed" ProgID="PBrush" ShapeID="_x0000_i1025" DrawAspect="Content" ObjectID="_1511434436" r:id="rId25"/>
+              </w:object>
+            </w:r>
+          </w:p>
+        </w:tc>
       </w:tr>
       <w:tr>
         <w:trPr>
-          <w:trHeight w:val="257"/>
+          <w:trHeight w:val="240"/>
         </w:trPr>
         <w:tc>
           <w:tcPr>
-            <w:tcW w:w="1439" w:type="dxa"/>
+            <w:tcW w:w="1723" w:type="dxa"/>
           </w:tcPr>
           <w:p>
             <w:pPr>
@@ -2354,14 +2403,48 @@
             </w:r>
           </w:p>
         </w:tc>
+        <w:tc>
+          <w:tcPr>
+            <w:tcW w:w="1242" w:type="dxa"/>
+          </w:tcPr>
+          <w:p>
+            <w:pPr>
+              <w:rPr>
+                <w:noProof/>
+                <w:szCs w:val="24"/>
+              </w:rPr>
+            </w:pPr>
+            <w:r>
+              <w:rPr>
+                <w:noProof/>
+                <w:szCs w:val="24"/>
+              </w:rPr>
+              <w:t>Video</w:t>
+            </w:r>
+          </w:p>
+        </w:tc>
+        <w:tc>
+          <w:tcPr>
+            <w:tcW w:w="5580" w:type="dxa"/>
+            <w:vMerge/>
+          </w:tcPr>
+          <w:p>
+            <w:pPr>
+              <w:rPr>
+                <w:noProof/>
+                <w:szCs w:val="24"/>
+              </w:rPr>
+            </w:pPr>
+          </w:p>
+        </w:tc>
       </w:tr>
       <w:tr>
         <w:trPr>
-          <w:trHeight w:val="257"/>
+          <w:trHeight w:val="240"/>
         </w:trPr>
         <w:tc>
           <w:tcPr>
-            <w:tcW w:w="1439" w:type="dxa"/>
+            <w:tcW w:w="1723" w:type="dxa"/>
           </w:tcPr>
           <w:p>
             <w:pPr>
@@ -2379,14 +2462,48 @@
             </w:r>
           </w:p>
         </w:tc>
+        <w:tc>
+          <w:tcPr>
+            <w:tcW w:w="1242" w:type="dxa"/>
+          </w:tcPr>
+          <w:p>
+            <w:pPr>
+              <w:rPr>
+                <w:noProof/>
+                <w:szCs w:val="24"/>
+              </w:rPr>
+            </w:pPr>
+            <w:r>
+              <w:rPr>
+                <w:noProof/>
+                <w:szCs w:val="24"/>
+              </w:rPr>
+              <w:t>Audio</w:t>
+            </w:r>
+          </w:p>
+        </w:tc>
+        <w:tc>
+          <w:tcPr>
+            <w:tcW w:w="5580" w:type="dxa"/>
+            <w:vMerge/>
+          </w:tcPr>
+          <w:p>
+            <w:pPr>
+              <w:rPr>
+                <w:noProof/>
+                <w:szCs w:val="24"/>
+              </w:rPr>
+            </w:pPr>
+          </w:p>
+        </w:tc>
       </w:tr>
       <w:tr>
         <w:trPr>
-          <w:trHeight w:val="257"/>
+          <w:trHeight w:val="240"/>
         </w:trPr>
         <w:tc>
           <w:tcPr>
-            <w:tcW w:w="1439" w:type="dxa"/>
+            <w:tcW w:w="1723" w:type="dxa"/>
           </w:tcPr>
           <w:p>
             <w:pPr>
@@ -2404,14 +2521,50 @@
             </w:r>
           </w:p>
         </w:tc>
+        <w:tc>
+          <w:tcPr>
+            <w:tcW w:w="1242" w:type="dxa"/>
+          </w:tcPr>
+          <w:p>
+            <w:pPr>
+              <w:rPr>
+                <w:noProof/>
+                <w:szCs w:val="24"/>
+              </w:rPr>
+            </w:pPr>
+            <w:r>
+              <w:rPr>
+                <w:noProof/>
+                <w:szCs w:val="24"/>
+              </w:rPr>
+              <w:t>Image</w:t>
+            </w:r>
+            <w:bookmarkStart w:id="0" w:name="_GoBack"/>
+            <w:bookmarkEnd w:id="0"/>
+          </w:p>
+        </w:tc>
+        <w:tc>
+          <w:tcPr>
+            <w:tcW w:w="5580" w:type="dxa"/>
+            <w:vMerge/>
+          </w:tcPr>
+          <w:p>
+            <w:pPr>
+              <w:rPr>
+                <w:noProof/>
+                <w:szCs w:val="24"/>
+              </w:rPr>
+            </w:pPr>
+          </w:p>
+        </w:tc>
       </w:tr>
       <w:tr>
         <w:trPr>
-          <w:trHeight w:val="257"/>
+          <w:trHeight w:val="240"/>
         </w:trPr>
         <w:tc>
           <w:tcPr>
-            <w:tcW w:w="1439" w:type="dxa"/>
+            <w:tcW w:w="1723" w:type="dxa"/>
           </w:tcPr>
           <w:p>
             <w:pPr>
@@ -2429,6 +2582,33 @@
             </w:r>
           </w:p>
         </w:tc>
+        <w:tc>
+          <w:tcPr>
+            <w:tcW w:w="1242" w:type="dxa"/>
+          </w:tcPr>
+          <w:p>
+            <w:pPr>
+              <w:rPr>
+                <w:noProof/>
+                <w:szCs w:val="24"/>
+              </w:rPr>
+            </w:pPr>
+          </w:p>
+        </w:tc>
+        <w:tc>
+          <w:tcPr>
+            <w:tcW w:w="5580" w:type="dxa"/>
+            <w:vMerge/>
+          </w:tcPr>
+          <w:p>
+            <w:pPr>
+              <w:rPr>
+                <w:noProof/>
+                <w:szCs w:val="24"/>
+              </w:rPr>
+            </w:pPr>
+          </w:p>
+        </w:tc>
       </w:tr>
     </w:tbl>
     <w:p>
@@ -2438,20 +2618,26 @@
           <w:szCs w:val="24"/>
         </w:rPr>
       </w:pPr>
-    </w:p>
-    <w:p>
-      <w:pPr>
-        <w:rPr>
-          <w:noProof/>
-          <w:szCs w:val="24"/>
-        </w:rPr>
-      </w:pPr>
-      <w:r>
-        <w:rPr>
-          <w:noProof/>
-          <w:szCs w:val="24"/>
-        </w:rPr>
-        <w:t>Posts assigned to these tags are organized into these displays on the homepage:</w:t>
+      <w:r>
+        <w:rPr>
+          <w:noProof/>
+          <w:szCs w:val="24"/>
+        </w:rPr>
+        <w:t>Posts assigned to the key</w:t>
+      </w:r>
+      <w:r>
+        <w:rPr>
+          <w:noProof/>
+          <w:szCs w:val="24"/>
+        </w:rPr>
+        <w:t xml:space="preserve"> tags are organized into</w:t>
+      </w:r>
+      <w:r>
+        <w:rPr>
+          <w:noProof/>
+          <w:szCs w:val="24"/>
+        </w:rPr>
+        <w:t xml:space="preserve"> these displays on the homepage, respectively:</w:t>
       </w:r>
     </w:p>
     <w:p>
@@ -2484,7 +2670,7 @@
                     </pic:cNvPicPr>
                   </pic:nvPicPr>
                   <pic:blipFill>
-                    <a:blip r:embed="rId24">
+                    <a:blip r:embed="rId26">
                       <a:extLst>
                         <a:ext uri="{28A0092B-C50C-407E-A947-70E740481C1C}">
                           <a14:useLocalDpi xmlns:a14="http://schemas.microsoft.com/office/drawing/2010/main" val="0"/>
@@ -2528,7 +2714,14 @@
           <w:noProof/>
           <w:szCs w:val="24"/>
         </w:rPr>
-        <w:t>A post can have as many tags as desired, including any combination of the four above.</w:t>
+        <w:t>A post can have as many tags as desired, including an</w:t>
+      </w:r>
+      <w:r>
+        <w:rPr>
+          <w:noProof/>
+          <w:szCs w:val="24"/>
+        </w:rPr>
+        <w:t>y combination of the ones above.</w:t>
       </w:r>
     </w:p>
     <w:p>
@@ -2614,7 +2807,7 @@
                     </pic:cNvPicPr>
                   </pic:nvPicPr>
                   <pic:blipFill>
-                    <a:blip r:embed="rId25">
+                    <a:blip r:embed="rId27">
                       <a:extLst>
                         <a:ext uri="{28A0092B-C50C-407E-A947-70E740481C1C}">
                           <a14:useLocalDpi xmlns:a14="http://schemas.microsoft.com/office/drawing/2010/main" val="0"/>
@@ -2673,7 +2866,14 @@
           <w:noProof/>
           <w:szCs w:val="24"/>
         </w:rPr>
-        <w:t>For the carousel, an image size of at least 600x400 is reccomended. Thumbnails are 100x100.</w:t>
+        <w:t>For the carousel, an image size of at least 600x400 is recc</w:t>
+      </w:r>
+      <w:r>
+        <w:rPr>
+          <w:noProof/>
+          <w:szCs w:val="24"/>
+        </w:rPr>
+        <w:t>omended. Thumbnails are 100x100 and resized automatially.</w:t>
       </w:r>
     </w:p>
     <w:p>
@@ -2772,7 +2972,6 @@
           <w:sz w:val="28"/>
           <w:szCs w:val="24"/>
         </w:rPr>
-        <w:lastRenderedPageBreak/>
         <w:t>Custom Fields</w:t>
       </w:r>
     </w:p>
@@ -2836,7 +3035,7 @@
                     </pic:cNvPicPr>
                   </pic:nvPicPr>
                   <pic:blipFill>
-                    <a:blip r:embed="rId26">
+                    <a:blip r:embed="rId28">
                       <a:extLst>
                         <a:ext uri="{28A0092B-C50C-407E-A947-70E740481C1C}">
                           <a14:useLocalDpi xmlns:a14="http://schemas.microsoft.com/office/drawing/2010/main" val="0"/>
@@ -2915,7 +3114,7 @@
                     </pic:cNvPicPr>
                   </pic:nvPicPr>
                   <pic:blipFill>
-                    <a:blip r:embed="rId27">
+                    <a:blip r:embed="rId29">
                       <a:extLst>
                         <a:ext uri="{28A0092B-C50C-407E-A947-70E740481C1C}">
                           <a14:useLocalDpi xmlns:a14="http://schemas.microsoft.com/office/drawing/2010/main" val="0"/>
@@ -2986,11 +3185,70 @@
     </w:p>
     <w:p>
       <w:pPr>
+        <w:rPr>
+          <w:noProof/>
+          <w:szCs w:val="32"/>
+        </w:rPr>
+      </w:pPr>
+    </w:p>
+    <w:p>
+      <w:pPr>
+        <w:rPr>
+          <w:noProof/>
+          <w:sz w:val="32"/>
+          <w:szCs w:val="32"/>
+        </w:rPr>
+      </w:pPr>
+      <w:r>
+        <w:rPr>
+          <w:noProof/>
+          <w:sz w:val="32"/>
+          <w:szCs w:val="32"/>
+        </w:rPr>
+        <w:t>Recommended Plugins</w:t>
+      </w:r>
+    </w:p>
+    <w:p>
+      <w:pPr>
         <w:pStyle w:val="Title"/>
         <w:rPr>
-          <w:noProof/>
-        </w:rPr>
-      </w:pPr>
+          <w:i/>
+          <w:noProof/>
+          <w:sz w:val="28"/>
+        </w:rPr>
+      </w:pPr>
+      <w:r>
+        <w:rPr>
+          <w:i/>
+          <w:noProof/>
+          <w:sz w:val="28"/>
+        </w:rPr>
+        <w:t>Social Media Feather</w:t>
+      </w:r>
+    </w:p>
+    <w:p>
+      <w:hyperlink r:id="rId30" w:history="1">
+        <w:r>
+          <w:rPr>
+            <w:rStyle w:val="Hyperlink"/>
+          </w:rPr>
+          <w:t>https://wordpress.org/plugins/social-media-feather/</w:t>
+        </w:r>
+      </w:hyperlink>
+    </w:p>
+    <w:p>
+      <w:r>
+        <w:t xml:space="preserve">A lightweight social media button plugin. Well made, nice icons, good display persistence with minimal setup. Excellent mobile compatibility. Configure it’s settings in </w:t>
+      </w:r>
+      <w:r>
+        <w:rPr>
+          <w:b/>
+        </w:rPr>
+        <w:t>Settings &gt; Social Media</w:t>
+      </w:r>
+      <w:r>
+        <w:t xml:space="preserve"> after installation.</w:t>
+      </w:r>
     </w:p>
     <w:p/>
     <w:p>
@@ -3031,8 +3289,6 @@
           <w:szCs w:val="32"/>
         </w:rPr>
       </w:pPr>
-      <w:bookmarkStart w:id="0" w:name="_GoBack"/>
-      <w:bookmarkEnd w:id="0"/>
     </w:p>
     <w:p>
       <w:pPr>
@@ -3667,6 +3923,17 @@
       <w:bCs/>
     </w:rPr>
   </w:style>
+  <w:style w:type="character" w:styleId="Hyperlink">
+    <w:name w:val="Hyperlink"/>
+    <w:basedOn w:val="DefaultParagraphFont"/>
+    <w:uiPriority w:val="99"/>
+    <w:unhideWhenUsed/>
+    <w:rsid w:val="004D1879"/>
+    <w:rPr>
+      <w:color w:val="0563C1" w:themeColor="hyperlink"/>
+      <w:u w:val="single"/>
+    </w:rPr>
+  </w:style>
 </w:styles>
 </file>
 
@@ -3936,7 +4203,7 @@
 </file>
 
 <file path=customXml/itemProps1.xml><?xml version="1.0" encoding="utf-8"?>
-<ds:datastoreItem xmlns:ds="http://schemas.openxmlformats.org/officeDocument/2006/customXml" ds:itemID="{B613C14F-3566-4493-8C4B-3C824E22AC4A}">
+<ds:datastoreItem xmlns:ds="http://schemas.openxmlformats.org/officeDocument/2006/customXml" ds:itemID="{16F4CEAE-E876-40FC-8213-C21A94493711}">
   <ds:schemaRefs>
     <ds:schemaRef ds:uri="http://schemas.openxmlformats.org/officeDocument/2006/bibliography"/>
   </ds:schemaRefs>

</xml_diff>

<commit_message>
Updated iteration report + user manual
Going to merge to Master pretty soon here
</commit_message>
<xml_diff>
--- a/Proposals/Usermanual.docx
+++ b/Proposals/Usermanual.docx
@@ -193,19 +193,27 @@
         <w:rPr>
           <w:rStyle w:val="SubtleEmphasis"/>
         </w:rPr>
-        <w:t xml:space="preserve"> Dr. Stan Kurkovsky</w:t>
-      </w:r>
-    </w:p>
-    <w:p>
-      <w:pPr>
+        <w:t xml:space="preserve"> Dr. Stan </w:t>
+      </w:r>
+      <w:proofErr w:type="spellStart"/>
+      <w:r>
         <w:rPr>
           <w:rStyle w:val="SubtleEmphasis"/>
         </w:rPr>
-      </w:pPr>
-      <w:r>
+        <w:t>Kurkovsky</w:t>
+      </w:r>
+      <w:proofErr w:type="spellEnd"/>
+    </w:p>
+    <w:p>
+      <w:pPr>
         <w:rPr>
           <w:rStyle w:val="SubtleEmphasis"/>
         </w:rPr>
+      </w:pPr>
+      <w:r>
+        <w:rPr>
+          <w:rStyle w:val="SubtleEmphasis"/>
+        </w:rPr>
         <w:t>For CCSU Journalism Department</w:t>
       </w:r>
       <w:r>
@@ -214,16 +222,24 @@
         </w:rPr>
         <w:t xml:space="preserve"> </w:t>
       </w:r>
+      <w:proofErr w:type="gramStart"/>
       <w:r>
         <w:rPr>
           <w:rStyle w:val="SubtleEmphasis"/>
         </w:rPr>
-        <w:t xml:space="preserve">Under Guidance </w:t>
-      </w:r>
+        <w:t>Under</w:t>
+      </w:r>
+      <w:proofErr w:type="gramEnd"/>
       <w:r>
         <w:rPr>
           <w:rStyle w:val="SubtleEmphasis"/>
         </w:rPr>
+        <w:t xml:space="preserve"> Guidance </w:t>
+      </w:r>
+      <w:r>
+        <w:rPr>
+          <w:rStyle w:val="SubtleEmphasis"/>
+        </w:rPr>
         <w:t>of Dr. Vivian Martin</w:t>
       </w:r>
     </w:p>
@@ -243,8 +259,30 @@
         <w:rPr>
           <w:rStyle w:val="SubtleEmphasis"/>
         </w:rPr>
-        <w:t>John O’Kelly, Owen Morrissey, Steve Lesicka, Chris Kobierowski</w:t>
-      </w:r>
+        <w:t xml:space="preserve">John O’Kelly, Owen Morrissey, Steve </w:t>
+      </w:r>
+      <w:proofErr w:type="spellStart"/>
+      <w:r>
+        <w:rPr>
+          <w:rStyle w:val="SubtleEmphasis"/>
+        </w:rPr>
+        <w:t>Lesicka</w:t>
+      </w:r>
+      <w:proofErr w:type="spellEnd"/>
+      <w:r>
+        <w:rPr>
+          <w:rStyle w:val="SubtleEmphasis"/>
+        </w:rPr>
+        <w:t xml:space="preserve">, Chris </w:t>
+      </w:r>
+      <w:proofErr w:type="spellStart"/>
+      <w:r>
+        <w:rPr>
+          <w:rStyle w:val="SubtleEmphasis"/>
+        </w:rPr>
+        <w:t>Kobierowski</w:t>
+      </w:r>
+      <w:proofErr w:type="spellEnd"/>
     </w:p>
     <w:p>
       <w:pPr>
@@ -271,7 +309,15 @@
         <w:t>We must first place our theme into the themes directory for the WordPress install. Extract the contents of ‘CCSUJournalism.zip’ to the theme directory on the server: ‘</w:t>
       </w:r>
       <w:r>
-        <w:t>\wp-content\themes</w:t>
+        <w:t>\</w:t>
+      </w:r>
+      <w:proofErr w:type="spellStart"/>
+      <w:r>
+        <w:t>wp</w:t>
+      </w:r>
+      <w:proofErr w:type="spellEnd"/>
+      <w:r>
+        <w:t>-content\themes</w:t>
       </w:r>
       <w:r>
         <w:t>’</w:t>
@@ -329,7 +375,15 @@
     </w:p>
     <w:p>
       <w:r>
-        <w:t>/wp-content/</w:t>
+        <w:t>/</w:t>
+      </w:r>
+      <w:proofErr w:type="spellStart"/>
+      <w:r>
+        <w:t>wp</w:t>
+      </w:r>
+      <w:proofErr w:type="spellEnd"/>
+      <w:r>
+        <w:t>-content/</w:t>
       </w:r>
     </w:p>
     <w:p>
@@ -376,7 +430,15 @@
     </w:p>
     <w:p>
       <w:r>
-        <w:t>/wp-content/themes/</w:t>
+        <w:t>/</w:t>
+      </w:r>
+      <w:proofErr w:type="spellStart"/>
+      <w:r>
+        <w:t>wp</w:t>
+      </w:r>
+      <w:proofErr w:type="spellEnd"/>
+      <w:r>
+        <w:t>-content/themes/</w:t>
       </w:r>
     </w:p>
     <w:p>
@@ -507,7 +569,15 @@
         </w:rPr>
       </w:pPr>
       <w:r>
-        <w:t>On this page, select the ccsujournalism theme and press ‘activate’.</w:t>
+        <w:t xml:space="preserve">On this page, select the </w:t>
+      </w:r>
+      <w:proofErr w:type="spellStart"/>
+      <w:r>
+        <w:t>ccsujournalism</w:t>
+      </w:r>
+      <w:proofErr w:type="spellEnd"/>
+      <w:r>
+        <w:t xml:space="preserve"> theme and press ‘activate’.</w:t>
       </w:r>
       <w:r>
         <w:rPr>
@@ -700,8 +770,30 @@
         <w:rPr>
           <w:b/>
         </w:rPr>
-        <w:t>[\wp-content\themes\cssujournalism</w:t>
-      </w:r>
+        <w:t>[\</w:t>
+      </w:r>
+      <w:proofErr w:type="spellStart"/>
+      <w:r>
+        <w:rPr>
+          <w:b/>
+        </w:rPr>
+        <w:t>wp</w:t>
+      </w:r>
+      <w:proofErr w:type="spellEnd"/>
+      <w:r>
+        <w:rPr>
+          <w:b/>
+        </w:rPr>
+        <w:t>-content\themes\</w:t>
+      </w:r>
+      <w:proofErr w:type="spellStart"/>
+      <w:r>
+        <w:rPr>
+          <w:b/>
+        </w:rPr>
+        <w:t>cssujournalism</w:t>
+      </w:r>
+      <w:proofErr w:type="spellEnd"/>
       <w:r>
         <w:rPr>
           <w:b/>
@@ -1116,7 +1208,15 @@
     <w:p>
       <w:r>
         <w:lastRenderedPageBreak/>
-        <w:t xml:space="preserve">For the name, enter ‘Top Stories’ (without quotes, exactly as written.) Leave the ‘slug’ field blank and ‘parent’ none. You may provide a description and a custom Glyphicon for the field. When finished, press ‘Add New Category.’ </w:t>
+        <w:t xml:space="preserve">For the name, enter ‘Top Stories’ (without quotes, exactly as written.) Leave the ‘slug’ field blank and ‘parent’ none. You may provide a description and a custom </w:t>
+      </w:r>
+      <w:proofErr w:type="spellStart"/>
+      <w:r>
+        <w:t>Glyphicon</w:t>
+      </w:r>
+      <w:proofErr w:type="spellEnd"/>
+      <w:r>
+        <w:t xml:space="preserve"> for the field. When finished, press ‘Add New Category.’ </w:t>
       </w:r>
     </w:p>
     <w:p>
@@ -1247,7 +1347,23 @@
           <w:rStyle w:val="Emphasis"/>
           <w:i w:val="0"/>
         </w:rPr>
-        <w:t>On this page we can also enable live coverage. This just adds a notification to the navigation bar that indicates that live coverage is currently going on. For more on live coverage, see the live coverage section. When not enabled, the navbar looks like this:</w:t>
+        <w:t xml:space="preserve">On this page we can also enable live coverage. This just adds a notification to the navigation bar that indicates that live coverage is currently going on. For more on live coverage, see the live coverage section. When not enabled, the </w:t>
+      </w:r>
+      <w:proofErr w:type="spellStart"/>
+      <w:r>
+        <w:rPr>
+          <w:rStyle w:val="Emphasis"/>
+          <w:i w:val="0"/>
+        </w:rPr>
+        <w:t>navbar</w:t>
+      </w:r>
+      <w:proofErr w:type="spellEnd"/>
+      <w:r>
+        <w:rPr>
+          <w:rStyle w:val="Emphasis"/>
+          <w:i w:val="0"/>
+        </w:rPr>
+        <w:t xml:space="preserve"> looks like this:</w:t>
       </w:r>
     </w:p>
     <w:p>
@@ -2373,7 +2489,7 @@
                 <v:shape id="_x0000_i1025" type="#_x0000_t75" style="width:320.25pt;height:69.75pt" o:ole="">
                   <v:imagedata r:id="rId24" o:title=""/>
                 </v:shape>
-                <o:OLEObject Type="Embed" ProgID="PBrush" ShapeID="_x0000_i1025" DrawAspect="Content" ObjectID="_1511434436" r:id="rId25"/>
+                <o:OLEObject Type="Embed" ProgID="PBrush" ShapeID="_x0000_i1025" DrawAspect="Content" ObjectID="_1511438905" r:id="rId25"/>
               </w:object>
             </w:r>
           </w:p>
@@ -2539,8 +2655,6 @@
               </w:rPr>
               <w:t>Image</w:t>
             </w:r>
-            <w:bookmarkStart w:id="0" w:name="_GoBack"/>
-            <w:bookmarkEnd w:id="0"/>
           </w:p>
         </w:tc>
         <w:tc>
@@ -3185,11 +3299,18 @@
     </w:p>
     <w:p>
       <w:pPr>
-        <w:rPr>
-          <w:noProof/>
-          <w:szCs w:val="32"/>
-        </w:rPr>
-      </w:pPr>
+        <w:pStyle w:val="Title"/>
+        <w:rPr>
+          <w:noProof/>
+        </w:rPr>
+      </w:pPr>
+      <w:r>
+        <w:rPr>
+          <w:noProof/>
+        </w:rPr>
+        <w:lastRenderedPageBreak/>
+        <w:t>Closing</w:t>
+      </w:r>
     </w:p>
     <w:p>
       <w:pPr>
@@ -3250,7 +3371,15 @@
         <w:t xml:space="preserve"> after installation.</w:t>
       </w:r>
     </w:p>
-    <w:p/>
+    <w:p>
+      <w:pPr>
+        <w:rPr>
+          <w:sz w:val="32"/>
+        </w:rPr>
+      </w:pPr>
+      <w:bookmarkStart w:id="0" w:name="_GoBack"/>
+      <w:bookmarkEnd w:id="0"/>
+    </w:p>
     <w:p>
       <w:pPr>
         <w:rPr>
@@ -4203,7 +4332,7 @@
 </file>
 
 <file path=customXml/itemProps1.xml><?xml version="1.0" encoding="utf-8"?>
-<ds:datastoreItem xmlns:ds="http://schemas.openxmlformats.org/officeDocument/2006/customXml" ds:itemID="{16F4CEAE-E876-40FC-8213-C21A94493711}">
+<ds:datastoreItem xmlns:ds="http://schemas.openxmlformats.org/officeDocument/2006/customXml" ds:itemID="{32A2BCC2-C79D-4E3D-8021-CDECCC76A37B}">
   <ds:schemaRefs>
     <ds:schemaRef ds:uri="http://schemas.openxmlformats.org/officeDocument/2006/bibliography"/>
   </ds:schemaRefs>

</xml_diff>